<commit_message>
VH-00 - Ajustes do Back-end
</commit_message>
<xml_diff>
--- a/documentos/documento-de-layout/Documento de layout-exportação.docx
+++ b/documentos/documento-de-layout/Documento de layout-exportação.docx
@@ -58,6 +58,7 @@
         <w:t xml:space="preserve"> - EXPORTAÇÃO</w:t>
       </w:r>
     </w:p>
+    <w:p/>
     <w:p/>
     <w:p/>
     <w:p>
@@ -285,7 +286,7 @@
     <w:tbl>
       <w:tblPr>
         <w:tblpPr w:leftFromText="141" w:rightFromText="141" w:vertAnchor="text" w:horzAnchor="margin" w:tblpXSpec="center" w:tblpY="-25"/>
-        <w:tblW w:w="11537" w:type="dxa"/>
+        <w:tblW w:w="11627" w:type="dxa"/>
         <w:tblCellMar>
           <w:left w:w="70" w:type="dxa"/>
           <w:right w:w="70" w:type="dxa"/>
@@ -293,20 +294,20 @@
         <w:tblLook w:val="04A0" w:firstRow="1" w:lastRow="0" w:firstColumn="1" w:lastColumn="0" w:noHBand="0" w:noVBand="1"/>
       </w:tblPr>
       <w:tblGrid>
-        <w:gridCol w:w="1134"/>
-        <w:gridCol w:w="1696"/>
-        <w:gridCol w:w="1134"/>
-        <w:gridCol w:w="899"/>
+        <w:gridCol w:w="1394"/>
+        <w:gridCol w:w="1958"/>
+        <w:gridCol w:w="1000"/>
+        <w:gridCol w:w="979"/>
         <w:gridCol w:w="920"/>
-        <w:gridCol w:w="5754"/>
+        <w:gridCol w:w="5376"/>
       </w:tblGrid>
       <w:tr>
         <w:trPr>
-          <w:trHeight w:val="197"/>
+          <w:trHeight w:val="196"/>
         </w:trPr>
         <w:tc>
           <w:tcPr>
-            <w:tcW w:w="1134" w:type="dxa"/>
+            <w:tcW w:w="1394" w:type="dxa"/>
             <w:tcBorders>
               <w:top w:val="single" w:sz="4" w:space="0" w:color="auto"/>
               <w:left w:val="single" w:sz="4" w:space="0" w:color="auto"/>
@@ -315,7 +316,7 @@
             </w:tcBorders>
             <w:shd w:val="clear" w:color="auto" w:fill="auto"/>
             <w:noWrap/>
-            <w:vAlign w:val="bottom"/>
+            <w:vAlign w:val="center"/>
             <w:hideMark/>
           </w:tcPr>
           <w:p>
@@ -337,13 +338,13 @@
                 <w:bCs/>
                 <w:sz w:val="22"/>
               </w:rPr>
-              <w:t>Nº. do campo</w:t>
-            </w:r>
-          </w:p>
-        </w:tc>
-        <w:tc>
-          <w:tcPr>
-            <w:tcW w:w="1696" w:type="dxa"/>
+              <w:t xml:space="preserve">Nº. do campo </w:t>
+            </w:r>
+          </w:p>
+        </w:tc>
+        <w:tc>
+          <w:tcPr>
+            <w:tcW w:w="1958" w:type="dxa"/>
             <w:tcBorders>
               <w:top w:val="single" w:sz="4" w:space="0" w:color="auto"/>
               <w:left w:val="nil"/>
@@ -352,7 +353,7 @@
             </w:tcBorders>
             <w:shd w:val="clear" w:color="auto" w:fill="auto"/>
             <w:noWrap/>
-            <w:vAlign w:val="bottom"/>
+            <w:vAlign w:val="center"/>
             <w:hideMark/>
           </w:tcPr>
           <w:p>
@@ -380,7 +381,7 @@
         </w:tc>
         <w:tc>
           <w:tcPr>
-            <w:tcW w:w="1134" w:type="dxa"/>
+            <w:tcW w:w="1000" w:type="dxa"/>
             <w:tcBorders>
               <w:top w:val="single" w:sz="4" w:space="0" w:color="auto"/>
               <w:left w:val="nil"/>
@@ -404,57 +405,68 @@
                 <w:sz w:val="22"/>
               </w:rPr>
             </w:pPr>
-          </w:p>
-          <w:p>
-            <w:pPr>
-              <w:spacing w:after="0" w:line="240" w:lineRule="auto"/>
-              <w:ind w:left="0" w:right="0" w:firstLine="0"/>
-              <w:jc w:val="center"/>
+            <w:r>
               <w:rPr>
                 <w:rFonts w:ascii="Calibri" w:eastAsia="Times New Roman" w:hAnsi="Calibri" w:cs="Calibri"/>
                 <w:b/>
                 <w:bCs/>
                 <w:sz w:val="22"/>
               </w:rPr>
-            </w:pPr>
-            <w:r>
+              <w:t>Tamanho</w:t>
+            </w:r>
+          </w:p>
+        </w:tc>
+        <w:tc>
+          <w:tcPr>
+            <w:tcW w:w="979" w:type="dxa"/>
+            <w:tcBorders>
+              <w:top w:val="single" w:sz="4" w:space="0" w:color="auto"/>
+              <w:left w:val="nil"/>
+              <w:bottom w:val="single" w:sz="4" w:space="0" w:color="auto"/>
+              <w:right w:val="single" w:sz="4" w:space="0" w:color="auto"/>
+            </w:tcBorders>
+            <w:shd w:val="clear" w:color="auto" w:fill="auto"/>
+            <w:noWrap/>
+            <w:vAlign w:val="center"/>
+            <w:hideMark/>
+          </w:tcPr>
+          <w:p>
+            <w:pPr>
+              <w:spacing w:after="0" w:line="240" w:lineRule="auto"/>
+              <w:ind w:left="0" w:right="0" w:firstLine="0"/>
+              <w:jc w:val="center"/>
               <w:rPr>
                 <w:rFonts w:ascii="Calibri" w:eastAsia="Times New Roman" w:hAnsi="Calibri" w:cs="Calibri"/>
                 <w:b/>
                 <w:bCs/>
                 <w:sz w:val="22"/>
               </w:rPr>
-              <w:t>Tamanho</w:t>
-            </w:r>
-          </w:p>
-        </w:tc>
-        <w:tc>
-          <w:tcPr>
-            <w:tcW w:w="899" w:type="dxa"/>
-            <w:tcBorders>
-              <w:top w:val="single" w:sz="4" w:space="0" w:color="auto"/>
-              <w:left w:val="nil"/>
-              <w:bottom w:val="single" w:sz="4" w:space="0" w:color="auto"/>
-              <w:right w:val="single" w:sz="4" w:space="0" w:color="auto"/>
-            </w:tcBorders>
-            <w:shd w:val="clear" w:color="auto" w:fill="auto"/>
-            <w:noWrap/>
-            <w:vAlign w:val="center"/>
-            <w:hideMark/>
-          </w:tcPr>
-          <w:p>
-            <w:pPr>
-              <w:spacing w:after="0" w:line="240" w:lineRule="auto"/>
-              <w:ind w:left="0" w:right="0" w:firstLine="0"/>
-              <w:jc w:val="center"/>
+            </w:pPr>
+            <w:r>
               <w:rPr>
                 <w:rFonts w:ascii="Calibri" w:eastAsia="Times New Roman" w:hAnsi="Calibri" w:cs="Calibri"/>
                 <w:b/>
                 <w:bCs/>
                 <w:sz w:val="22"/>
               </w:rPr>
-            </w:pPr>
-          </w:p>
+              <w:t>Posição</w:t>
+            </w:r>
+          </w:p>
+        </w:tc>
+        <w:tc>
+          <w:tcPr>
+            <w:tcW w:w="920" w:type="dxa"/>
+            <w:tcBorders>
+              <w:top w:val="single" w:sz="4" w:space="0" w:color="auto"/>
+              <w:left w:val="nil"/>
+              <w:bottom w:val="single" w:sz="4" w:space="0" w:color="auto"/>
+              <w:right w:val="single" w:sz="4" w:space="0" w:color="auto"/>
+            </w:tcBorders>
+            <w:shd w:val="clear" w:color="auto" w:fill="auto"/>
+            <w:noWrap/>
+            <w:vAlign w:val="center"/>
+            <w:hideMark/>
+          </w:tcPr>
           <w:p>
             <w:pPr>
               <w:spacing w:after="0" w:line="240" w:lineRule="auto"/>
@@ -474,13 +486,13 @@
                 <w:bCs/>
                 <w:sz w:val="22"/>
               </w:rPr>
-              <w:t>Posição</w:t>
-            </w:r>
-          </w:p>
-        </w:tc>
-        <w:tc>
-          <w:tcPr>
-            <w:tcW w:w="920" w:type="dxa"/>
+              <w:t>Formato</w:t>
+            </w:r>
+          </w:p>
+        </w:tc>
+        <w:tc>
+          <w:tcPr>
+            <w:tcW w:w="5376" w:type="dxa"/>
             <w:tcBorders>
               <w:top w:val="single" w:sz="4" w:space="0" w:color="auto"/>
               <w:left w:val="nil"/>
@@ -489,44 +501,7 @@
             </w:tcBorders>
             <w:shd w:val="clear" w:color="auto" w:fill="auto"/>
             <w:noWrap/>
-            <w:vAlign w:val="bottom"/>
-            <w:hideMark/>
-          </w:tcPr>
-          <w:p>
-            <w:pPr>
-              <w:spacing w:after="0" w:line="240" w:lineRule="auto"/>
-              <w:ind w:left="0" w:right="0" w:firstLine="0"/>
-              <w:jc w:val="center"/>
-              <w:rPr>
-                <w:rFonts w:ascii="Calibri" w:eastAsia="Times New Roman" w:hAnsi="Calibri" w:cs="Calibri"/>
-                <w:b/>
-                <w:bCs/>
-                <w:sz w:val="22"/>
-              </w:rPr>
-            </w:pPr>
-            <w:r>
-              <w:rPr>
-                <w:rFonts w:ascii="Calibri" w:eastAsia="Times New Roman" w:hAnsi="Calibri" w:cs="Calibri"/>
-                <w:b/>
-                <w:bCs/>
-                <w:sz w:val="22"/>
-              </w:rPr>
-              <w:t>Formato</w:t>
-            </w:r>
-          </w:p>
-        </w:tc>
-        <w:tc>
-          <w:tcPr>
-            <w:tcW w:w="5754" w:type="dxa"/>
-            <w:tcBorders>
-              <w:top w:val="single" w:sz="4" w:space="0" w:color="auto"/>
-              <w:left w:val="nil"/>
-              <w:bottom w:val="single" w:sz="4" w:space="0" w:color="auto"/>
-              <w:right w:val="single" w:sz="4" w:space="0" w:color="auto"/>
-            </w:tcBorders>
-            <w:shd w:val="clear" w:color="auto" w:fill="auto"/>
-            <w:noWrap/>
-            <w:vAlign w:val="bottom"/>
+            <w:vAlign w:val="center"/>
             <w:hideMark/>
           </w:tcPr>
           <w:p>
@@ -555,11 +530,11 @@
       </w:tr>
       <w:tr>
         <w:trPr>
-          <w:trHeight w:val="197"/>
+          <w:trHeight w:val="196"/>
         </w:trPr>
         <w:tc>
           <w:tcPr>
-            <w:tcW w:w="1134" w:type="dxa"/>
+            <w:tcW w:w="1394" w:type="dxa"/>
             <w:tcBorders>
               <w:top w:val="nil"/>
               <w:left w:val="single" w:sz="4" w:space="0" w:color="auto"/>
@@ -592,7 +567,7 @@
         </w:tc>
         <w:tc>
           <w:tcPr>
-            <w:tcW w:w="1696" w:type="dxa"/>
+            <w:tcW w:w="1958" w:type="dxa"/>
             <w:tcBorders>
               <w:top w:val="nil"/>
               <w:left w:val="nil"/>
@@ -625,7 +600,7 @@
         </w:tc>
         <w:tc>
           <w:tcPr>
-            <w:tcW w:w="1134" w:type="dxa"/>
+            <w:tcW w:w="1000" w:type="dxa"/>
             <w:tcBorders>
               <w:top w:val="nil"/>
               <w:left w:val="nil"/>
@@ -658,7 +633,7 @@
         </w:tc>
         <w:tc>
           <w:tcPr>
-            <w:tcW w:w="899" w:type="dxa"/>
+            <w:tcW w:w="979" w:type="dxa"/>
             <w:tcBorders>
               <w:top w:val="nil"/>
               <w:left w:val="nil"/>
@@ -724,7 +699,7 @@
         </w:tc>
         <w:tc>
           <w:tcPr>
-            <w:tcW w:w="5754" w:type="dxa"/>
+            <w:tcW w:w="5376" w:type="dxa"/>
             <w:tcBorders>
               <w:top w:val="nil"/>
               <w:left w:val="nil"/>
@@ -758,11 +733,11 @@
       </w:tr>
       <w:tr>
         <w:trPr>
-          <w:trHeight w:val="197"/>
+          <w:trHeight w:val="196"/>
         </w:trPr>
         <w:tc>
           <w:tcPr>
-            <w:tcW w:w="1134" w:type="dxa"/>
+            <w:tcW w:w="1394" w:type="dxa"/>
             <w:tcBorders>
               <w:top w:val="nil"/>
               <w:left w:val="single" w:sz="4" w:space="0" w:color="auto"/>
@@ -795,7 +770,7 @@
         </w:tc>
         <w:tc>
           <w:tcPr>
-            <w:tcW w:w="1696" w:type="dxa"/>
+            <w:tcW w:w="1958" w:type="dxa"/>
             <w:tcBorders>
               <w:top w:val="nil"/>
               <w:left w:val="nil"/>
@@ -828,7 +803,7 @@
         </w:tc>
         <w:tc>
           <w:tcPr>
-            <w:tcW w:w="1134" w:type="dxa"/>
+            <w:tcW w:w="1000" w:type="dxa"/>
             <w:tcBorders>
               <w:top w:val="nil"/>
               <w:left w:val="nil"/>
@@ -861,7 +836,7 @@
         </w:tc>
         <w:tc>
           <w:tcPr>
-            <w:tcW w:w="899" w:type="dxa"/>
+            <w:tcW w:w="979" w:type="dxa"/>
             <w:tcBorders>
               <w:top w:val="nil"/>
               <w:left w:val="nil"/>
@@ -927,7 +902,7 @@
         </w:tc>
         <w:tc>
           <w:tcPr>
-            <w:tcW w:w="5754" w:type="dxa"/>
+            <w:tcW w:w="5376" w:type="dxa"/>
             <w:tcBorders>
               <w:top w:val="nil"/>
               <w:left w:val="nil"/>
@@ -961,11 +936,11 @@
       </w:tr>
       <w:tr>
         <w:trPr>
-          <w:trHeight w:val="396"/>
+          <w:trHeight w:val="394"/>
         </w:trPr>
         <w:tc>
           <w:tcPr>
-            <w:tcW w:w="1134" w:type="dxa"/>
+            <w:tcW w:w="1394" w:type="dxa"/>
             <w:tcBorders>
               <w:top w:val="nil"/>
               <w:left w:val="single" w:sz="4" w:space="0" w:color="auto"/>
@@ -998,7 +973,7 @@
         </w:tc>
         <w:tc>
           <w:tcPr>
-            <w:tcW w:w="1696" w:type="dxa"/>
+            <w:tcW w:w="1958" w:type="dxa"/>
             <w:tcBorders>
               <w:top w:val="nil"/>
               <w:left w:val="nil"/>
@@ -1031,7 +1006,7 @@
         </w:tc>
         <w:tc>
           <w:tcPr>
-            <w:tcW w:w="1134" w:type="dxa"/>
+            <w:tcW w:w="1000" w:type="dxa"/>
             <w:tcBorders>
               <w:top w:val="nil"/>
               <w:left w:val="nil"/>
@@ -1064,7 +1039,7 @@
         </w:tc>
         <w:tc>
           <w:tcPr>
-            <w:tcW w:w="899" w:type="dxa"/>
+            <w:tcW w:w="979" w:type="dxa"/>
             <w:tcBorders>
               <w:top w:val="nil"/>
               <w:left w:val="nil"/>
@@ -1130,7 +1105,7 @@
         </w:tc>
         <w:tc>
           <w:tcPr>
-            <w:tcW w:w="5754" w:type="dxa"/>
+            <w:tcW w:w="5376" w:type="dxa"/>
             <w:tcBorders>
               <w:top w:val="nil"/>
               <w:left w:val="nil"/>
@@ -1195,11 +1170,11 @@
       </w:tr>
       <w:tr>
         <w:trPr>
-          <w:trHeight w:val="594"/>
+          <w:trHeight w:val="591"/>
         </w:trPr>
         <w:tc>
           <w:tcPr>
-            <w:tcW w:w="1134" w:type="dxa"/>
+            <w:tcW w:w="1394" w:type="dxa"/>
             <w:tcBorders>
               <w:top w:val="nil"/>
               <w:left w:val="single" w:sz="4" w:space="0" w:color="auto"/>
@@ -1232,7 +1207,7 @@
         </w:tc>
         <w:tc>
           <w:tcPr>
-            <w:tcW w:w="1696" w:type="dxa"/>
+            <w:tcW w:w="1958" w:type="dxa"/>
             <w:tcBorders>
               <w:top w:val="nil"/>
               <w:left w:val="nil"/>
@@ -1264,7 +1239,7 @@
         </w:tc>
         <w:tc>
           <w:tcPr>
-            <w:tcW w:w="1134" w:type="dxa"/>
+            <w:tcW w:w="1000" w:type="dxa"/>
             <w:tcBorders>
               <w:top w:val="nil"/>
               <w:left w:val="nil"/>
@@ -1297,7 +1272,7 @@
         </w:tc>
         <w:tc>
           <w:tcPr>
-            <w:tcW w:w="899" w:type="dxa"/>
+            <w:tcW w:w="979" w:type="dxa"/>
             <w:tcBorders>
               <w:top w:val="nil"/>
               <w:left w:val="nil"/>
@@ -1363,7 +1338,7 @@
         </w:tc>
         <w:tc>
           <w:tcPr>
-            <w:tcW w:w="5754" w:type="dxa"/>
+            <w:tcW w:w="5376" w:type="dxa"/>
             <w:tcBorders>
               <w:top w:val="nil"/>
               <w:left w:val="nil"/>
@@ -1492,11 +1467,11 @@
       </w:tr>
       <w:tr>
         <w:trPr>
-          <w:trHeight w:val="594"/>
+          <w:trHeight w:val="591"/>
         </w:trPr>
         <w:tc>
           <w:tcPr>
-            <w:tcW w:w="1134" w:type="dxa"/>
+            <w:tcW w:w="1394" w:type="dxa"/>
             <w:tcBorders>
               <w:top w:val="nil"/>
               <w:left w:val="single" w:sz="4" w:space="0" w:color="auto"/>
@@ -1529,7 +1504,7 @@
         </w:tc>
         <w:tc>
           <w:tcPr>
-            <w:tcW w:w="1696" w:type="dxa"/>
+            <w:tcW w:w="1958" w:type="dxa"/>
             <w:tcBorders>
               <w:top w:val="nil"/>
               <w:left w:val="nil"/>
@@ -1561,7 +1536,7 @@
         </w:tc>
         <w:tc>
           <w:tcPr>
-            <w:tcW w:w="1134" w:type="dxa"/>
+            <w:tcW w:w="1000" w:type="dxa"/>
             <w:tcBorders>
               <w:top w:val="nil"/>
               <w:left w:val="nil"/>
@@ -1594,7 +1569,7 @@
         </w:tc>
         <w:tc>
           <w:tcPr>
-            <w:tcW w:w="899" w:type="dxa"/>
+            <w:tcW w:w="979" w:type="dxa"/>
             <w:tcBorders>
               <w:top w:val="nil"/>
               <w:left w:val="nil"/>
@@ -1660,7 +1635,7 @@
         </w:tc>
         <w:tc>
           <w:tcPr>
-            <w:tcW w:w="5754" w:type="dxa"/>
+            <w:tcW w:w="5376" w:type="dxa"/>
             <w:tcBorders>
               <w:top w:val="nil"/>
               <w:left w:val="nil"/>
@@ -1692,6 +1667,11 @@
         </w:tc>
       </w:tr>
     </w:tbl>
+    <w:p>
+      <w:pPr>
+        <w:ind w:left="0" w:firstLine="0"/>
+      </w:pPr>
+    </w:p>
     <w:p>
       <w:pPr>
         <w:ind w:left="0" w:firstLine="0"/>
@@ -1712,15 +1692,15 @@
         <mc:AlternateContent>
           <mc:Choice Requires="wps">
             <w:drawing>
-              <wp:anchor distT="0" distB="0" distL="114300" distR="114300" simplePos="0" relativeHeight="251656189" behindDoc="0" locked="0" layoutInCell="1" allowOverlap="1" wp14:anchorId="1BF623E7" wp14:editId="33B97B56">
+              <wp:anchor distT="0" distB="0" distL="114300" distR="114300" simplePos="0" relativeHeight="251656189" behindDoc="0" locked="0" layoutInCell="1" allowOverlap="1" wp14:anchorId="1BF623E7" wp14:editId="0093AB5B">
                 <wp:simplePos x="0" y="0"/>
                 <wp:positionH relativeFrom="margin">
-                  <wp:posOffset>2091690</wp:posOffset>
+                  <wp:posOffset>1986915</wp:posOffset>
                 </wp:positionH>
                 <wp:positionV relativeFrom="paragraph">
                   <wp:posOffset>199390</wp:posOffset>
                 </wp:positionV>
-                <wp:extent cx="1181100" cy="276225"/>
+                <wp:extent cx="1295400" cy="276225"/>
                 <wp:effectExtent l="0" t="0" r="0" b="9525"/>
                 <wp:wrapNone/>
                 <wp:docPr id="4" name="Caixa de Texto 4"/>
@@ -1732,7 +1712,7 @@
                       <wps:spPr>
                         <a:xfrm>
                           <a:off x="0" y="0"/>
-                          <a:ext cx="1181100" cy="276225"/>
+                          <a:ext cx="1295400" cy="276225"/>
                         </a:xfrm>
                         <a:prstGeom prst="rect">
                           <a:avLst/>
@@ -1759,7 +1739,7 @@
                                 <w:sz w:val="22"/>
                                 <w:szCs w:val="20"/>
                               </w:rPr>
-                              <w:t>367 caracteres</w:t>
+                              <w:t>1572 caracteres</w:t>
                             </w:r>
                           </w:p>
                         </w:txbxContent>
@@ -1784,7 +1764,11 @@
           </mc:Choice>
           <mc:Fallback>
             <w:pict>
-              <v:shape w14:anchorId="1BF623E7" id="Caixa de Texto 4" o:spid="_x0000_s1027" type="#_x0000_t202" style="position:absolute;left:0;text-align:left;margin-left:164.7pt;margin-top:15.7pt;width:93pt;height:21.75pt;z-index:251656189;visibility:visible;mso-wrap-style:square;mso-width-percent:0;mso-height-percent:0;mso-wrap-distance-left:9pt;mso-wrap-distance-top:0;mso-wrap-distance-right:9pt;mso-wrap-distance-bottom:0;mso-position-horizontal:absolute;mso-position-horizontal-relative:margin;mso-position-vertical:absolute;mso-position-vertical-relative:text;mso-width-percent:0;mso-height-percent:0;mso-width-relative:margin;mso-height-relative:margin;v-text-anchor:top" o:gfxdata="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" fillcolor="white [3201]" stroked="f" strokeweight=".5pt">
+              <v:shapetype w14:anchorId="1BF623E7" id="_x0000_t202" coordsize="21600,21600" o:spt="202" path="m,l,21600r21600,l21600,xe">
+                <v:stroke joinstyle="miter"/>
+                <v:path gradientshapeok="t" o:connecttype="rect"/>
+              </v:shapetype>
+              <v:shape id="Caixa de Texto 4" o:spid="_x0000_s1027" type="#_x0000_t202" style="position:absolute;left:0;text-align:left;margin-left:156.45pt;margin-top:15.7pt;width:102pt;height:21.75pt;z-index:251656189;visibility:visible;mso-wrap-style:square;mso-width-percent:0;mso-height-percent:0;mso-wrap-distance-left:9pt;mso-wrap-distance-top:0;mso-wrap-distance-right:9pt;mso-wrap-distance-bottom:0;mso-position-horizontal:absolute;mso-position-horizontal-relative:margin;mso-position-vertical:absolute;mso-position-vertical-relative:text;mso-width-percent:0;mso-height-percent:0;mso-width-relative:margin;mso-height-relative:margin;v-text-anchor:top" o:gfxdata="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" fillcolor="white [3201]" stroked="f" strokeweight=".5pt">
                 <v:textbox>
                   <w:txbxContent>
                     <w:p>
@@ -1800,15 +1784,9 @@
                           <w:sz w:val="22"/>
                           <w:szCs w:val="20"/>
                         </w:rPr>
-                        <w:t>367</w:t>
+                        <w:t xml:space="preserve">1572 </w:t>
                       </w:r>
-                      <w:r>
-                        <w:rPr>
-                          <w:sz w:val="22"/>
-                          <w:szCs w:val="20"/>
-                        </w:rPr>
-                        <w:t xml:space="preserve"> </w:t>
-                      </w:r>
+                      <w:proofErr w:type="gramStart"/>
                       <w:r>
                         <w:rPr>
                           <w:sz w:val="22"/>
@@ -1816,6 +1794,7 @@
                         </w:rPr>
                         <w:t>caracteres</w:t>
                       </w:r>
+                      <w:proofErr w:type="gramEnd"/>
                     </w:p>
                   </w:txbxContent>
                 </v:textbox>
@@ -1831,6 +1810,9 @@
     </w:p>
     <w:p>
       <w:pPr>
+        <w:tabs>
+          <w:tab w:val="left" w:pos="5385"/>
+        </w:tabs>
         <w:ind w:firstLine="350"/>
         <w:rPr>
           <w:sz w:val="22"/>
@@ -1921,11 +1903,30 @@
         </w:rPr>
         <w:t xml:space="preserve">Tamanho dos dados úteis: </w:t>
       </w:r>
+      <w:r>
+        <w:rPr>
+          <w:sz w:val="22"/>
+          <w:szCs w:val="20"/>
+        </w:rPr>
+        <w:tab/>
+      </w:r>
+    </w:p>
+    <w:p>
+      <w:pPr>
+        <w:tabs>
+          <w:tab w:val="left" w:pos="5385"/>
+        </w:tabs>
+        <w:ind w:firstLine="350"/>
+        <w:rPr>
+          <w:sz w:val="22"/>
+          <w:szCs w:val="20"/>
+        </w:rPr>
+      </w:pPr>
     </w:p>
     <w:tbl>
       <w:tblPr>
-        <w:tblpPr w:leftFromText="141" w:rightFromText="141" w:vertAnchor="text" w:horzAnchor="margin" w:tblpXSpec="center" w:tblpY="336"/>
-        <w:tblW w:w="10353" w:type="dxa"/>
+        <w:tblW w:w="10981" w:type="dxa"/>
+        <w:jc w:val="center"/>
         <w:tblCellMar>
           <w:left w:w="70" w:type="dxa"/>
           <w:right w:w="70" w:type="dxa"/>
@@ -1933,20 +1934,21 @@
         <w:tblLook w:val="04A0" w:firstRow="1" w:lastRow="0" w:firstColumn="1" w:lastColumn="0" w:noHBand="0" w:noVBand="1"/>
       </w:tblPr>
       <w:tblGrid>
-        <w:gridCol w:w="1166"/>
-        <w:gridCol w:w="1944"/>
-        <w:gridCol w:w="1000"/>
-        <w:gridCol w:w="1130"/>
-        <w:gridCol w:w="920"/>
-        <w:gridCol w:w="4193"/>
+        <w:gridCol w:w="1395"/>
+        <w:gridCol w:w="1727"/>
+        <w:gridCol w:w="1099"/>
+        <w:gridCol w:w="1028"/>
+        <w:gridCol w:w="1028"/>
+        <w:gridCol w:w="4704"/>
       </w:tblGrid>
       <w:tr>
         <w:trPr>
-          <w:trHeight w:val="286"/>
+          <w:trHeight w:val="282"/>
+          <w:jc w:val="center"/>
         </w:trPr>
         <w:tc>
           <w:tcPr>
-            <w:tcW w:w="1166" w:type="dxa"/>
+            <w:tcW w:w="1395" w:type="dxa"/>
             <w:tcBorders>
               <w:top w:val="single" w:sz="4" w:space="0" w:color="auto"/>
               <w:left w:val="single" w:sz="4" w:space="0" w:color="auto"/>
@@ -1962,7 +1964,7 @@
             <w:pPr>
               <w:spacing w:after="0" w:line="240" w:lineRule="auto"/>
               <w:ind w:left="0" w:right="0" w:firstLine="0"/>
-              <w:jc w:val="center"/>
+              <w:jc w:val="left"/>
               <w:rPr>
                 <w:rFonts w:ascii="Calibri" w:eastAsia="Times New Roman" w:hAnsi="Calibri" w:cs="Calibri"/>
                 <w:b/>
@@ -1977,13 +1979,13 @@
                 <w:bCs/>
                 <w:sz w:val="22"/>
               </w:rPr>
-              <w:t>Nº. do campo</w:t>
-            </w:r>
-          </w:p>
-        </w:tc>
-        <w:tc>
-          <w:tcPr>
-            <w:tcW w:w="1944" w:type="dxa"/>
+              <w:t xml:space="preserve">Nº. do campo </w:t>
+            </w:r>
+          </w:p>
+        </w:tc>
+        <w:tc>
+          <w:tcPr>
+            <w:tcW w:w="1727" w:type="dxa"/>
             <w:tcBorders>
               <w:top w:val="single" w:sz="4" w:space="0" w:color="auto"/>
               <w:left w:val="nil"/>
@@ -1999,7 +2001,7 @@
             <w:pPr>
               <w:spacing w:after="0" w:line="240" w:lineRule="auto"/>
               <w:ind w:left="0" w:right="0" w:firstLine="0"/>
-              <w:jc w:val="center"/>
+              <w:jc w:val="left"/>
               <w:rPr>
                 <w:rFonts w:ascii="Calibri" w:eastAsia="Times New Roman" w:hAnsi="Calibri" w:cs="Calibri"/>
                 <w:b/>
@@ -2020,7 +2022,7 @@
         </w:tc>
         <w:tc>
           <w:tcPr>
-            <w:tcW w:w="1000" w:type="dxa"/>
+            <w:tcW w:w="1099" w:type="dxa"/>
             <w:tcBorders>
               <w:top w:val="single" w:sz="4" w:space="0" w:color="auto"/>
               <w:left w:val="nil"/>
@@ -2044,62 +2046,73 @@
                 <w:sz w:val="22"/>
               </w:rPr>
             </w:pPr>
-          </w:p>
-          <w:p>
-            <w:pPr>
-              <w:spacing w:after="0" w:line="240" w:lineRule="auto"/>
-              <w:ind w:left="0" w:right="0" w:firstLine="0"/>
-              <w:jc w:val="center"/>
+            <w:r>
               <w:rPr>
                 <w:rFonts w:ascii="Calibri" w:eastAsia="Times New Roman" w:hAnsi="Calibri" w:cs="Calibri"/>
                 <w:b/>
                 <w:bCs/>
                 <w:sz w:val="22"/>
               </w:rPr>
-            </w:pPr>
-            <w:r>
+              <w:t>Tamanho</w:t>
+            </w:r>
+          </w:p>
+        </w:tc>
+        <w:tc>
+          <w:tcPr>
+            <w:tcW w:w="1028" w:type="dxa"/>
+            <w:tcBorders>
+              <w:top w:val="single" w:sz="4" w:space="0" w:color="auto"/>
+              <w:left w:val="nil"/>
+              <w:bottom w:val="single" w:sz="4" w:space="0" w:color="auto"/>
+              <w:right w:val="single" w:sz="4" w:space="0" w:color="auto"/>
+            </w:tcBorders>
+            <w:shd w:val="clear" w:color="auto" w:fill="auto"/>
+            <w:noWrap/>
+            <w:vAlign w:val="center"/>
+            <w:hideMark/>
+          </w:tcPr>
+          <w:p>
+            <w:pPr>
+              <w:spacing w:after="0" w:line="240" w:lineRule="auto"/>
+              <w:ind w:left="0" w:right="0" w:firstLine="0"/>
+              <w:jc w:val="center"/>
               <w:rPr>
                 <w:rFonts w:ascii="Calibri" w:eastAsia="Times New Roman" w:hAnsi="Calibri" w:cs="Calibri"/>
                 <w:b/>
                 <w:bCs/>
                 <w:sz w:val="22"/>
               </w:rPr>
-              <w:t>Tamanho</w:t>
-            </w:r>
-          </w:p>
-        </w:tc>
-        <w:tc>
-          <w:tcPr>
-            <w:tcW w:w="1130" w:type="dxa"/>
-            <w:tcBorders>
-              <w:top w:val="single" w:sz="4" w:space="0" w:color="auto"/>
-              <w:left w:val="nil"/>
-              <w:bottom w:val="single" w:sz="4" w:space="0" w:color="auto"/>
-              <w:right w:val="single" w:sz="4" w:space="0" w:color="auto"/>
-            </w:tcBorders>
-            <w:shd w:val="clear" w:color="auto" w:fill="auto"/>
-            <w:noWrap/>
-            <w:vAlign w:val="center"/>
-            <w:hideMark/>
-          </w:tcPr>
-          <w:p>
-            <w:pPr>
-              <w:spacing w:after="0" w:line="240" w:lineRule="auto"/>
-              <w:ind w:left="0" w:right="0" w:firstLine="0"/>
-              <w:jc w:val="center"/>
+            </w:pPr>
+            <w:r>
               <w:rPr>
                 <w:rFonts w:ascii="Calibri" w:eastAsia="Times New Roman" w:hAnsi="Calibri" w:cs="Calibri"/>
                 <w:b/>
                 <w:bCs/>
                 <w:sz w:val="22"/>
               </w:rPr>
-            </w:pPr>
-          </w:p>
-          <w:p>
-            <w:pPr>
-              <w:spacing w:after="0" w:line="240" w:lineRule="auto"/>
-              <w:ind w:left="0" w:right="0" w:firstLine="0"/>
-              <w:jc w:val="center"/>
+              <w:t>Posição</w:t>
+            </w:r>
+          </w:p>
+        </w:tc>
+        <w:tc>
+          <w:tcPr>
+            <w:tcW w:w="1028" w:type="dxa"/>
+            <w:tcBorders>
+              <w:top w:val="single" w:sz="4" w:space="0" w:color="auto"/>
+              <w:left w:val="nil"/>
+              <w:bottom w:val="single" w:sz="4" w:space="0" w:color="auto"/>
+              <w:right w:val="single" w:sz="4" w:space="0" w:color="auto"/>
+            </w:tcBorders>
+            <w:shd w:val="clear" w:color="auto" w:fill="auto"/>
+            <w:noWrap/>
+            <w:vAlign w:val="bottom"/>
+            <w:hideMark/>
+          </w:tcPr>
+          <w:p>
+            <w:pPr>
+              <w:spacing w:after="0" w:line="240" w:lineRule="auto"/>
+              <w:ind w:left="0" w:right="0" w:firstLine="0"/>
+              <w:jc w:val="left"/>
               <w:rPr>
                 <w:rFonts w:ascii="Calibri" w:eastAsia="Times New Roman" w:hAnsi="Calibri" w:cs="Calibri"/>
                 <w:b/>
@@ -2114,13 +2127,13 @@
                 <w:bCs/>
                 <w:sz w:val="22"/>
               </w:rPr>
-              <w:t>Posição</w:t>
-            </w:r>
-          </w:p>
-        </w:tc>
-        <w:tc>
-          <w:tcPr>
-            <w:tcW w:w="920" w:type="dxa"/>
+              <w:t>Formato</w:t>
+            </w:r>
+          </w:p>
+        </w:tc>
+        <w:tc>
+          <w:tcPr>
+            <w:tcW w:w="4704" w:type="dxa"/>
             <w:tcBorders>
               <w:top w:val="single" w:sz="4" w:space="0" w:color="auto"/>
               <w:left w:val="nil"/>
@@ -2136,44 +2149,7 @@
             <w:pPr>
               <w:spacing w:after="0" w:line="240" w:lineRule="auto"/>
               <w:ind w:left="0" w:right="0" w:firstLine="0"/>
-              <w:jc w:val="center"/>
-              <w:rPr>
-                <w:rFonts w:ascii="Calibri" w:eastAsia="Times New Roman" w:hAnsi="Calibri" w:cs="Calibri"/>
-                <w:b/>
-                <w:bCs/>
-                <w:sz w:val="22"/>
-              </w:rPr>
-            </w:pPr>
-            <w:r>
-              <w:rPr>
-                <w:rFonts w:ascii="Calibri" w:eastAsia="Times New Roman" w:hAnsi="Calibri" w:cs="Calibri"/>
-                <w:b/>
-                <w:bCs/>
-                <w:sz w:val="22"/>
-              </w:rPr>
-              <w:t>Formato</w:t>
-            </w:r>
-          </w:p>
-        </w:tc>
-        <w:tc>
-          <w:tcPr>
-            <w:tcW w:w="4193" w:type="dxa"/>
-            <w:tcBorders>
-              <w:top w:val="single" w:sz="4" w:space="0" w:color="auto"/>
-              <w:left w:val="nil"/>
-              <w:bottom w:val="single" w:sz="4" w:space="0" w:color="auto"/>
-              <w:right w:val="single" w:sz="4" w:space="0" w:color="auto"/>
-            </w:tcBorders>
-            <w:shd w:val="clear" w:color="auto" w:fill="auto"/>
-            <w:noWrap/>
-            <w:vAlign w:val="bottom"/>
-            <w:hideMark/>
-          </w:tcPr>
-          <w:p>
-            <w:pPr>
-              <w:spacing w:after="0" w:line="240" w:lineRule="auto"/>
-              <w:ind w:left="0" w:right="0" w:firstLine="0"/>
-              <w:jc w:val="center"/>
+              <w:jc w:val="left"/>
               <w:rPr>
                 <w:rFonts w:ascii="Calibri" w:eastAsia="Times New Roman" w:hAnsi="Calibri" w:cs="Calibri"/>
                 <w:b/>
@@ -2195,11 +2171,12 @@
       </w:tr>
       <w:tr>
         <w:trPr>
-          <w:trHeight w:val="286"/>
+          <w:trHeight w:val="282"/>
+          <w:jc w:val="center"/>
         </w:trPr>
         <w:tc>
           <w:tcPr>
-            <w:tcW w:w="1166" w:type="dxa"/>
+            <w:tcW w:w="1395" w:type="dxa"/>
             <w:tcBorders>
               <w:top w:val="nil"/>
               <w:left w:val="single" w:sz="4" w:space="0" w:color="auto"/>
@@ -2232,7 +2209,7 @@
         </w:tc>
         <w:tc>
           <w:tcPr>
-            <w:tcW w:w="1944" w:type="dxa"/>
+            <w:tcW w:w="1727" w:type="dxa"/>
             <w:tcBorders>
               <w:top w:val="nil"/>
               <w:left w:val="nil"/>
@@ -2265,7 +2242,7 @@
         </w:tc>
         <w:tc>
           <w:tcPr>
-            <w:tcW w:w="1000" w:type="dxa"/>
+            <w:tcW w:w="1099" w:type="dxa"/>
             <w:tcBorders>
               <w:top w:val="nil"/>
               <w:left w:val="nil"/>
@@ -2298,7 +2275,7 @@
         </w:tc>
         <w:tc>
           <w:tcPr>
-            <w:tcW w:w="1130" w:type="dxa"/>
+            <w:tcW w:w="1028" w:type="dxa"/>
             <w:tcBorders>
               <w:top w:val="nil"/>
               <w:left w:val="nil"/>
@@ -2331,7 +2308,7 @@
         </w:tc>
         <w:tc>
           <w:tcPr>
-            <w:tcW w:w="920" w:type="dxa"/>
+            <w:tcW w:w="1028" w:type="dxa"/>
             <w:tcBorders>
               <w:top w:val="nil"/>
               <w:left w:val="nil"/>
@@ -2364,7 +2341,7 @@
         </w:tc>
         <w:tc>
           <w:tcPr>
-            <w:tcW w:w="4193" w:type="dxa"/>
+            <w:tcW w:w="4704" w:type="dxa"/>
             <w:tcBorders>
               <w:top w:val="nil"/>
               <w:left w:val="nil"/>
@@ -2398,11 +2375,12 @@
       </w:tr>
       <w:tr>
         <w:trPr>
-          <w:trHeight w:val="286"/>
+          <w:trHeight w:val="282"/>
+          <w:jc w:val="center"/>
         </w:trPr>
         <w:tc>
           <w:tcPr>
-            <w:tcW w:w="1166" w:type="dxa"/>
+            <w:tcW w:w="1395" w:type="dxa"/>
             <w:tcBorders>
               <w:top w:val="nil"/>
               <w:left w:val="single" w:sz="4" w:space="0" w:color="auto"/>
@@ -2435,7 +2413,7 @@
         </w:tc>
         <w:tc>
           <w:tcPr>
-            <w:tcW w:w="1944" w:type="dxa"/>
+            <w:tcW w:w="1727" w:type="dxa"/>
             <w:tcBorders>
               <w:top w:val="nil"/>
               <w:left w:val="nil"/>
@@ -2462,112 +2440,112 @@
                 <w:rFonts w:ascii="Calibri" w:eastAsia="Times New Roman" w:hAnsi="Calibri" w:cs="Calibri"/>
                 <w:sz w:val="22"/>
               </w:rPr>
-              <w:t xml:space="preserve">ID </w:t>
-            </w:r>
-          </w:p>
-        </w:tc>
-        <w:tc>
-          <w:tcPr>
-            <w:tcW w:w="1000" w:type="dxa"/>
-            <w:tcBorders>
-              <w:top w:val="nil"/>
-              <w:left w:val="nil"/>
-              <w:bottom w:val="single" w:sz="4" w:space="0" w:color="auto"/>
-              <w:right w:val="single" w:sz="4" w:space="0" w:color="auto"/>
-            </w:tcBorders>
-            <w:shd w:val="clear" w:color="auto" w:fill="auto"/>
-            <w:noWrap/>
-            <w:vAlign w:val="center"/>
-            <w:hideMark/>
-          </w:tcPr>
-          <w:p>
-            <w:pPr>
-              <w:spacing w:after="0" w:line="240" w:lineRule="auto"/>
-              <w:ind w:left="0" w:right="0" w:firstLine="0"/>
-              <w:jc w:val="center"/>
-              <w:rPr>
-                <w:rFonts w:ascii="Calibri" w:eastAsia="Times New Roman" w:hAnsi="Calibri" w:cs="Calibri"/>
-                <w:sz w:val="22"/>
-              </w:rPr>
-            </w:pPr>
-            <w:r>
-              <w:rPr>
-                <w:rFonts w:ascii="Calibri" w:eastAsia="Times New Roman" w:hAnsi="Calibri" w:cs="Calibri"/>
-                <w:sz w:val="22"/>
-              </w:rPr>
-              <w:t>005</w:t>
-            </w:r>
-          </w:p>
-        </w:tc>
-        <w:tc>
-          <w:tcPr>
-            <w:tcW w:w="1130" w:type="dxa"/>
-            <w:tcBorders>
-              <w:top w:val="nil"/>
-              <w:left w:val="nil"/>
-              <w:bottom w:val="single" w:sz="4" w:space="0" w:color="auto"/>
-              <w:right w:val="single" w:sz="4" w:space="0" w:color="auto"/>
-            </w:tcBorders>
-            <w:shd w:val="clear" w:color="auto" w:fill="auto"/>
-            <w:noWrap/>
-            <w:vAlign w:val="center"/>
-            <w:hideMark/>
-          </w:tcPr>
-          <w:p>
-            <w:pPr>
-              <w:spacing w:after="0" w:line="240" w:lineRule="auto"/>
-              <w:ind w:left="0" w:right="0" w:firstLine="0"/>
-              <w:jc w:val="center"/>
-              <w:rPr>
-                <w:rFonts w:ascii="Calibri" w:eastAsia="Times New Roman" w:hAnsi="Calibri" w:cs="Calibri"/>
-                <w:sz w:val="22"/>
-              </w:rPr>
-            </w:pPr>
-            <w:r>
-              <w:rPr>
-                <w:rFonts w:ascii="Calibri" w:eastAsia="Times New Roman" w:hAnsi="Calibri" w:cs="Calibri"/>
-                <w:sz w:val="22"/>
-              </w:rPr>
-              <w:t>003-007</w:t>
-            </w:r>
-          </w:p>
-        </w:tc>
-        <w:tc>
-          <w:tcPr>
-            <w:tcW w:w="920" w:type="dxa"/>
-            <w:tcBorders>
-              <w:top w:val="nil"/>
-              <w:left w:val="nil"/>
-              <w:bottom w:val="single" w:sz="4" w:space="0" w:color="auto"/>
-              <w:right w:val="single" w:sz="4" w:space="0" w:color="auto"/>
-            </w:tcBorders>
-            <w:shd w:val="clear" w:color="auto" w:fill="auto"/>
-            <w:noWrap/>
-            <w:vAlign w:val="center"/>
-            <w:hideMark/>
-          </w:tcPr>
-          <w:p>
-            <w:pPr>
-              <w:spacing w:after="0" w:line="240" w:lineRule="auto"/>
-              <w:ind w:left="0" w:right="0" w:firstLine="0"/>
-              <w:jc w:val="center"/>
-              <w:rPr>
-                <w:rFonts w:ascii="Calibri" w:eastAsia="Times New Roman" w:hAnsi="Calibri" w:cs="Calibri"/>
-                <w:sz w:val="22"/>
-              </w:rPr>
-            </w:pPr>
-            <w:r>
-              <w:rPr>
-                <w:rFonts w:ascii="Calibri" w:eastAsia="Times New Roman" w:hAnsi="Calibri" w:cs="Calibri"/>
-                <w:sz w:val="22"/>
-              </w:rPr>
-              <w:t>N</w:t>
-            </w:r>
-          </w:p>
-        </w:tc>
-        <w:tc>
-          <w:tcPr>
-            <w:tcW w:w="4193" w:type="dxa"/>
+              <w:t>NOME</w:t>
+            </w:r>
+          </w:p>
+        </w:tc>
+        <w:tc>
+          <w:tcPr>
+            <w:tcW w:w="1099" w:type="dxa"/>
+            <w:tcBorders>
+              <w:top w:val="nil"/>
+              <w:left w:val="nil"/>
+              <w:bottom w:val="single" w:sz="4" w:space="0" w:color="auto"/>
+              <w:right w:val="single" w:sz="4" w:space="0" w:color="auto"/>
+            </w:tcBorders>
+            <w:shd w:val="clear" w:color="auto" w:fill="auto"/>
+            <w:noWrap/>
+            <w:vAlign w:val="center"/>
+            <w:hideMark/>
+          </w:tcPr>
+          <w:p>
+            <w:pPr>
+              <w:spacing w:after="0" w:line="240" w:lineRule="auto"/>
+              <w:ind w:left="0" w:right="0" w:firstLine="0"/>
+              <w:jc w:val="center"/>
+              <w:rPr>
+                <w:rFonts w:ascii="Calibri" w:eastAsia="Times New Roman" w:hAnsi="Calibri" w:cs="Calibri"/>
+                <w:sz w:val="22"/>
+              </w:rPr>
+            </w:pPr>
+            <w:r>
+              <w:rPr>
+                <w:rFonts w:ascii="Calibri" w:eastAsia="Times New Roman" w:hAnsi="Calibri" w:cs="Calibri"/>
+                <w:sz w:val="22"/>
+              </w:rPr>
+              <w:t>030</w:t>
+            </w:r>
+          </w:p>
+        </w:tc>
+        <w:tc>
+          <w:tcPr>
+            <w:tcW w:w="1028" w:type="dxa"/>
+            <w:tcBorders>
+              <w:top w:val="nil"/>
+              <w:left w:val="nil"/>
+              <w:bottom w:val="single" w:sz="4" w:space="0" w:color="auto"/>
+              <w:right w:val="single" w:sz="4" w:space="0" w:color="auto"/>
+            </w:tcBorders>
+            <w:shd w:val="clear" w:color="auto" w:fill="auto"/>
+            <w:noWrap/>
+            <w:vAlign w:val="bottom"/>
+            <w:hideMark/>
+          </w:tcPr>
+          <w:p>
+            <w:pPr>
+              <w:spacing w:after="0" w:line="240" w:lineRule="auto"/>
+              <w:ind w:left="0" w:right="0" w:firstLine="0"/>
+              <w:jc w:val="center"/>
+              <w:rPr>
+                <w:rFonts w:ascii="Calibri" w:eastAsia="Times New Roman" w:hAnsi="Calibri" w:cs="Calibri"/>
+                <w:sz w:val="22"/>
+              </w:rPr>
+            </w:pPr>
+            <w:r>
+              <w:rPr>
+                <w:rFonts w:ascii="Calibri" w:eastAsia="Times New Roman" w:hAnsi="Calibri" w:cs="Calibri"/>
+                <w:sz w:val="22"/>
+              </w:rPr>
+              <w:t>003-032</w:t>
+            </w:r>
+          </w:p>
+        </w:tc>
+        <w:tc>
+          <w:tcPr>
+            <w:tcW w:w="1028" w:type="dxa"/>
+            <w:tcBorders>
+              <w:top w:val="nil"/>
+              <w:left w:val="nil"/>
+              <w:bottom w:val="single" w:sz="4" w:space="0" w:color="auto"/>
+              <w:right w:val="single" w:sz="4" w:space="0" w:color="auto"/>
+            </w:tcBorders>
+            <w:shd w:val="clear" w:color="auto" w:fill="auto"/>
+            <w:noWrap/>
+            <w:vAlign w:val="center"/>
+            <w:hideMark/>
+          </w:tcPr>
+          <w:p>
+            <w:pPr>
+              <w:spacing w:after="0" w:line="240" w:lineRule="auto"/>
+              <w:ind w:left="0" w:right="0" w:firstLine="0"/>
+              <w:jc w:val="center"/>
+              <w:rPr>
+                <w:rFonts w:ascii="Calibri" w:eastAsia="Times New Roman" w:hAnsi="Calibri" w:cs="Calibri"/>
+                <w:sz w:val="22"/>
+              </w:rPr>
+            </w:pPr>
+            <w:r>
+              <w:rPr>
+                <w:rFonts w:ascii="Calibri" w:eastAsia="Times New Roman" w:hAnsi="Calibri" w:cs="Calibri"/>
+                <w:sz w:val="22"/>
+              </w:rPr>
+              <w:t>A</w:t>
+            </w:r>
+          </w:p>
+        </w:tc>
+        <w:tc>
+          <w:tcPr>
+            <w:tcW w:w="4704" w:type="dxa"/>
             <w:tcBorders>
               <w:top w:val="nil"/>
               <w:left w:val="nil"/>
@@ -2594,18 +2572,19 @@
                 <w:rFonts w:ascii="Calibri" w:eastAsia="Times New Roman" w:hAnsi="Calibri" w:cs="Calibri"/>
                 <w:sz w:val="22"/>
               </w:rPr>
-              <w:t>Id do produto para identificação</w:t>
+              <w:t>Nome do produto</w:t>
             </w:r>
           </w:p>
         </w:tc>
       </w:tr>
       <w:tr>
         <w:trPr>
-          <w:trHeight w:val="286"/>
+          <w:trHeight w:val="282"/>
+          <w:jc w:val="center"/>
         </w:trPr>
         <w:tc>
           <w:tcPr>
-            <w:tcW w:w="1166" w:type="dxa"/>
+            <w:tcW w:w="1395" w:type="dxa"/>
             <w:tcBorders>
               <w:top w:val="nil"/>
               <w:left w:val="single" w:sz="4" w:space="0" w:color="auto"/>
@@ -2632,13 +2611,20 @@
                 <w:rFonts w:ascii="Calibri" w:eastAsia="Times New Roman" w:hAnsi="Calibri" w:cs="Calibri"/>
                 <w:sz w:val="22"/>
               </w:rPr>
-              <w:t>3.</w:t>
-            </w:r>
-          </w:p>
-        </w:tc>
-        <w:tc>
-          <w:tcPr>
-            <w:tcW w:w="1944" w:type="dxa"/>
+              <w:t>3</w:t>
+            </w:r>
+            <w:r>
+              <w:rPr>
+                <w:rFonts w:ascii="Calibri" w:eastAsia="Times New Roman" w:hAnsi="Calibri" w:cs="Calibri"/>
+                <w:sz w:val="22"/>
+              </w:rPr>
+              <w:t>.</w:t>
+            </w:r>
+          </w:p>
+        </w:tc>
+        <w:tc>
+          <w:tcPr>
+            <w:tcW w:w="1727" w:type="dxa"/>
             <w:tcBorders>
               <w:top w:val="nil"/>
               <w:left w:val="nil"/>
@@ -2665,112 +2651,112 @@
                 <w:rFonts w:ascii="Calibri" w:eastAsia="Times New Roman" w:hAnsi="Calibri" w:cs="Calibri"/>
                 <w:sz w:val="22"/>
               </w:rPr>
-              <w:t>NOME</w:t>
-            </w:r>
-          </w:p>
-        </w:tc>
-        <w:tc>
-          <w:tcPr>
-            <w:tcW w:w="1000" w:type="dxa"/>
-            <w:tcBorders>
-              <w:top w:val="nil"/>
-              <w:left w:val="nil"/>
-              <w:bottom w:val="single" w:sz="4" w:space="0" w:color="auto"/>
-              <w:right w:val="single" w:sz="4" w:space="0" w:color="auto"/>
-            </w:tcBorders>
-            <w:shd w:val="clear" w:color="auto" w:fill="auto"/>
-            <w:noWrap/>
-            <w:vAlign w:val="center"/>
-            <w:hideMark/>
-          </w:tcPr>
-          <w:p>
-            <w:pPr>
-              <w:spacing w:after="0" w:line="240" w:lineRule="auto"/>
-              <w:ind w:left="0" w:right="0" w:firstLine="0"/>
-              <w:jc w:val="center"/>
-              <w:rPr>
-                <w:rFonts w:ascii="Calibri" w:eastAsia="Times New Roman" w:hAnsi="Calibri" w:cs="Calibri"/>
-                <w:sz w:val="22"/>
-              </w:rPr>
-            </w:pPr>
-            <w:r>
-              <w:rPr>
-                <w:rFonts w:ascii="Calibri" w:eastAsia="Times New Roman" w:hAnsi="Calibri" w:cs="Calibri"/>
-                <w:sz w:val="22"/>
-              </w:rPr>
-              <w:t>030</w:t>
-            </w:r>
-          </w:p>
-        </w:tc>
-        <w:tc>
-          <w:tcPr>
-            <w:tcW w:w="1130" w:type="dxa"/>
-            <w:tcBorders>
-              <w:top w:val="nil"/>
-              <w:left w:val="nil"/>
-              <w:bottom w:val="single" w:sz="4" w:space="0" w:color="auto"/>
-              <w:right w:val="single" w:sz="4" w:space="0" w:color="auto"/>
-            </w:tcBorders>
-            <w:shd w:val="clear" w:color="auto" w:fill="auto"/>
-            <w:noWrap/>
-            <w:vAlign w:val="center"/>
-            <w:hideMark/>
-          </w:tcPr>
-          <w:p>
-            <w:pPr>
-              <w:spacing w:after="0" w:line="240" w:lineRule="auto"/>
-              <w:ind w:left="0" w:right="0" w:firstLine="0"/>
-              <w:jc w:val="center"/>
-              <w:rPr>
-                <w:rFonts w:ascii="Calibri" w:eastAsia="Times New Roman" w:hAnsi="Calibri" w:cs="Calibri"/>
-                <w:sz w:val="22"/>
-              </w:rPr>
-            </w:pPr>
-            <w:r>
-              <w:rPr>
-                <w:rFonts w:ascii="Calibri" w:eastAsia="Times New Roman" w:hAnsi="Calibri" w:cs="Calibri"/>
-                <w:sz w:val="22"/>
-              </w:rPr>
-              <w:t>008-037</w:t>
-            </w:r>
-          </w:p>
-        </w:tc>
-        <w:tc>
-          <w:tcPr>
-            <w:tcW w:w="920" w:type="dxa"/>
-            <w:tcBorders>
-              <w:top w:val="nil"/>
-              <w:left w:val="nil"/>
-              <w:bottom w:val="single" w:sz="4" w:space="0" w:color="auto"/>
-              <w:right w:val="single" w:sz="4" w:space="0" w:color="auto"/>
-            </w:tcBorders>
-            <w:shd w:val="clear" w:color="auto" w:fill="auto"/>
-            <w:noWrap/>
-            <w:vAlign w:val="center"/>
-            <w:hideMark/>
-          </w:tcPr>
-          <w:p>
-            <w:pPr>
-              <w:spacing w:after="0" w:line="240" w:lineRule="auto"/>
-              <w:ind w:left="0" w:right="0" w:firstLine="0"/>
-              <w:jc w:val="center"/>
-              <w:rPr>
-                <w:rFonts w:ascii="Calibri" w:eastAsia="Times New Roman" w:hAnsi="Calibri" w:cs="Calibri"/>
-                <w:sz w:val="22"/>
-              </w:rPr>
-            </w:pPr>
-            <w:r>
-              <w:rPr>
-                <w:rFonts w:ascii="Calibri" w:eastAsia="Times New Roman" w:hAnsi="Calibri" w:cs="Calibri"/>
-                <w:sz w:val="22"/>
-              </w:rPr>
-              <w:t>A</w:t>
-            </w:r>
-          </w:p>
-        </w:tc>
-        <w:tc>
-          <w:tcPr>
-            <w:tcW w:w="4193" w:type="dxa"/>
+              <w:t>PREÇO</w:t>
+            </w:r>
+          </w:p>
+        </w:tc>
+        <w:tc>
+          <w:tcPr>
+            <w:tcW w:w="1099" w:type="dxa"/>
+            <w:tcBorders>
+              <w:top w:val="nil"/>
+              <w:left w:val="nil"/>
+              <w:bottom w:val="single" w:sz="4" w:space="0" w:color="auto"/>
+              <w:right w:val="single" w:sz="4" w:space="0" w:color="auto"/>
+            </w:tcBorders>
+            <w:shd w:val="clear" w:color="auto" w:fill="auto"/>
+            <w:noWrap/>
+            <w:vAlign w:val="center"/>
+            <w:hideMark/>
+          </w:tcPr>
+          <w:p>
+            <w:pPr>
+              <w:spacing w:after="0" w:line="240" w:lineRule="auto"/>
+              <w:ind w:left="0" w:right="0" w:firstLine="0"/>
+              <w:jc w:val="center"/>
+              <w:rPr>
+                <w:rFonts w:ascii="Calibri" w:eastAsia="Times New Roman" w:hAnsi="Calibri" w:cs="Calibri"/>
+                <w:sz w:val="22"/>
+              </w:rPr>
+            </w:pPr>
+            <w:r>
+              <w:rPr>
+                <w:rFonts w:ascii="Calibri" w:eastAsia="Times New Roman" w:hAnsi="Calibri" w:cs="Calibri"/>
+                <w:sz w:val="22"/>
+              </w:rPr>
+              <w:t>007</w:t>
+            </w:r>
+          </w:p>
+        </w:tc>
+        <w:tc>
+          <w:tcPr>
+            <w:tcW w:w="1028" w:type="dxa"/>
+            <w:tcBorders>
+              <w:top w:val="nil"/>
+              <w:left w:val="nil"/>
+              <w:bottom w:val="single" w:sz="4" w:space="0" w:color="auto"/>
+              <w:right w:val="single" w:sz="4" w:space="0" w:color="auto"/>
+            </w:tcBorders>
+            <w:shd w:val="clear" w:color="auto" w:fill="auto"/>
+            <w:noWrap/>
+            <w:vAlign w:val="bottom"/>
+            <w:hideMark/>
+          </w:tcPr>
+          <w:p>
+            <w:pPr>
+              <w:spacing w:after="0" w:line="240" w:lineRule="auto"/>
+              <w:ind w:left="0" w:right="0" w:firstLine="0"/>
+              <w:jc w:val="center"/>
+              <w:rPr>
+                <w:rFonts w:ascii="Calibri" w:eastAsia="Times New Roman" w:hAnsi="Calibri" w:cs="Calibri"/>
+                <w:sz w:val="22"/>
+              </w:rPr>
+            </w:pPr>
+            <w:r>
+              <w:rPr>
+                <w:rFonts w:ascii="Calibri" w:eastAsia="Times New Roman" w:hAnsi="Calibri" w:cs="Calibri"/>
+                <w:sz w:val="22"/>
+              </w:rPr>
+              <w:t>033-039</w:t>
+            </w:r>
+          </w:p>
+        </w:tc>
+        <w:tc>
+          <w:tcPr>
+            <w:tcW w:w="1028" w:type="dxa"/>
+            <w:tcBorders>
+              <w:top w:val="nil"/>
+              <w:left w:val="nil"/>
+              <w:bottom w:val="single" w:sz="4" w:space="0" w:color="auto"/>
+              <w:right w:val="single" w:sz="4" w:space="0" w:color="auto"/>
+            </w:tcBorders>
+            <w:shd w:val="clear" w:color="auto" w:fill="auto"/>
+            <w:noWrap/>
+            <w:vAlign w:val="center"/>
+            <w:hideMark/>
+          </w:tcPr>
+          <w:p>
+            <w:pPr>
+              <w:spacing w:after="0" w:line="240" w:lineRule="auto"/>
+              <w:ind w:left="0" w:right="0" w:firstLine="0"/>
+              <w:jc w:val="center"/>
+              <w:rPr>
+                <w:rFonts w:ascii="Calibri" w:eastAsia="Times New Roman" w:hAnsi="Calibri" w:cs="Calibri"/>
+                <w:sz w:val="22"/>
+              </w:rPr>
+            </w:pPr>
+            <w:r>
+              <w:rPr>
+                <w:rFonts w:ascii="Calibri" w:eastAsia="Times New Roman" w:hAnsi="Calibri" w:cs="Calibri"/>
+                <w:sz w:val="22"/>
+              </w:rPr>
+              <w:t>Real</w:t>
+            </w:r>
+          </w:p>
+        </w:tc>
+        <w:tc>
+          <w:tcPr>
+            <w:tcW w:w="4704" w:type="dxa"/>
             <w:tcBorders>
               <w:top w:val="nil"/>
               <w:left w:val="nil"/>
@@ -2797,18 +2783,19 @@
                 <w:rFonts w:ascii="Calibri" w:eastAsia="Times New Roman" w:hAnsi="Calibri" w:cs="Calibri"/>
                 <w:sz w:val="22"/>
               </w:rPr>
-              <w:t>Nome do produto</w:t>
+              <w:t>Preço do produto. (Formato: "1234,00")</w:t>
             </w:r>
           </w:p>
         </w:tc>
       </w:tr>
       <w:tr>
         <w:trPr>
-          <w:trHeight w:val="286"/>
+          <w:trHeight w:val="282"/>
+          <w:jc w:val="center"/>
         </w:trPr>
         <w:tc>
           <w:tcPr>
-            <w:tcW w:w="1166" w:type="dxa"/>
+            <w:tcW w:w="1395" w:type="dxa"/>
             <w:tcBorders>
               <w:top w:val="nil"/>
               <w:left w:val="single" w:sz="4" w:space="0" w:color="auto"/>
@@ -2841,7 +2828,7 @@
         </w:tc>
         <w:tc>
           <w:tcPr>
-            <w:tcW w:w="1944" w:type="dxa"/>
+            <w:tcW w:w="1727" w:type="dxa"/>
             <w:tcBorders>
               <w:top w:val="nil"/>
               <w:left w:val="nil"/>
@@ -2868,112 +2855,112 @@
                 <w:rFonts w:ascii="Calibri" w:eastAsia="Times New Roman" w:hAnsi="Calibri" w:cs="Calibri"/>
                 <w:sz w:val="22"/>
               </w:rPr>
-              <w:t>PREÇO</w:t>
-            </w:r>
-          </w:p>
-        </w:tc>
-        <w:tc>
-          <w:tcPr>
-            <w:tcW w:w="1000" w:type="dxa"/>
-            <w:tcBorders>
-              <w:top w:val="nil"/>
-              <w:left w:val="nil"/>
-              <w:bottom w:val="single" w:sz="4" w:space="0" w:color="auto"/>
-              <w:right w:val="single" w:sz="4" w:space="0" w:color="auto"/>
-            </w:tcBorders>
-            <w:shd w:val="clear" w:color="auto" w:fill="auto"/>
-            <w:noWrap/>
-            <w:vAlign w:val="center"/>
-            <w:hideMark/>
-          </w:tcPr>
-          <w:p>
-            <w:pPr>
-              <w:spacing w:after="0" w:line="240" w:lineRule="auto"/>
-              <w:ind w:left="0" w:right="0" w:firstLine="0"/>
-              <w:jc w:val="center"/>
-              <w:rPr>
-                <w:rFonts w:ascii="Calibri" w:eastAsia="Times New Roman" w:hAnsi="Calibri" w:cs="Calibri"/>
-                <w:sz w:val="22"/>
-              </w:rPr>
-            </w:pPr>
-            <w:r>
-              <w:rPr>
-                <w:rFonts w:ascii="Calibri" w:eastAsia="Times New Roman" w:hAnsi="Calibri" w:cs="Calibri"/>
-                <w:sz w:val="22"/>
-              </w:rPr>
-              <w:t>007</w:t>
-            </w:r>
-          </w:p>
-        </w:tc>
-        <w:tc>
-          <w:tcPr>
-            <w:tcW w:w="1130" w:type="dxa"/>
-            <w:tcBorders>
-              <w:top w:val="nil"/>
-              <w:left w:val="nil"/>
-              <w:bottom w:val="single" w:sz="4" w:space="0" w:color="auto"/>
-              <w:right w:val="single" w:sz="4" w:space="0" w:color="auto"/>
-            </w:tcBorders>
-            <w:shd w:val="clear" w:color="auto" w:fill="auto"/>
-            <w:noWrap/>
-            <w:vAlign w:val="center"/>
-            <w:hideMark/>
-          </w:tcPr>
-          <w:p>
-            <w:pPr>
-              <w:spacing w:after="0" w:line="240" w:lineRule="auto"/>
-              <w:ind w:left="0" w:right="0" w:firstLine="0"/>
-              <w:jc w:val="center"/>
-              <w:rPr>
-                <w:rFonts w:ascii="Calibri" w:eastAsia="Times New Roman" w:hAnsi="Calibri" w:cs="Calibri"/>
-                <w:sz w:val="22"/>
-              </w:rPr>
-            </w:pPr>
-            <w:r>
-              <w:rPr>
-                <w:rFonts w:ascii="Calibri" w:eastAsia="Times New Roman" w:hAnsi="Calibri" w:cs="Calibri"/>
-                <w:sz w:val="22"/>
-              </w:rPr>
-              <w:t>038-044</w:t>
-            </w:r>
-          </w:p>
-        </w:tc>
-        <w:tc>
-          <w:tcPr>
-            <w:tcW w:w="920" w:type="dxa"/>
-            <w:tcBorders>
-              <w:top w:val="nil"/>
-              <w:left w:val="nil"/>
-              <w:bottom w:val="single" w:sz="4" w:space="0" w:color="auto"/>
-              <w:right w:val="single" w:sz="4" w:space="0" w:color="auto"/>
-            </w:tcBorders>
-            <w:shd w:val="clear" w:color="auto" w:fill="auto"/>
-            <w:noWrap/>
-            <w:vAlign w:val="center"/>
-            <w:hideMark/>
-          </w:tcPr>
-          <w:p>
-            <w:pPr>
-              <w:spacing w:after="0" w:line="240" w:lineRule="auto"/>
-              <w:ind w:left="0" w:right="0" w:firstLine="0"/>
-              <w:jc w:val="center"/>
-              <w:rPr>
-                <w:rFonts w:ascii="Calibri" w:eastAsia="Times New Roman" w:hAnsi="Calibri" w:cs="Calibri"/>
-                <w:sz w:val="22"/>
-              </w:rPr>
-            </w:pPr>
-            <w:r>
-              <w:rPr>
-                <w:rFonts w:ascii="Calibri" w:eastAsia="Times New Roman" w:hAnsi="Calibri" w:cs="Calibri"/>
-                <w:sz w:val="22"/>
-              </w:rPr>
-              <w:t>Real</w:t>
-            </w:r>
-          </w:p>
-        </w:tc>
-        <w:tc>
-          <w:tcPr>
-            <w:tcW w:w="4193" w:type="dxa"/>
+              <w:t>ESTOQUE</w:t>
+            </w:r>
+          </w:p>
+        </w:tc>
+        <w:tc>
+          <w:tcPr>
+            <w:tcW w:w="1099" w:type="dxa"/>
+            <w:tcBorders>
+              <w:top w:val="nil"/>
+              <w:left w:val="nil"/>
+              <w:bottom w:val="single" w:sz="4" w:space="0" w:color="auto"/>
+              <w:right w:val="single" w:sz="4" w:space="0" w:color="auto"/>
+            </w:tcBorders>
+            <w:shd w:val="clear" w:color="auto" w:fill="auto"/>
+            <w:noWrap/>
+            <w:vAlign w:val="center"/>
+            <w:hideMark/>
+          </w:tcPr>
+          <w:p>
+            <w:pPr>
+              <w:spacing w:after="0" w:line="240" w:lineRule="auto"/>
+              <w:ind w:left="0" w:right="0" w:firstLine="0"/>
+              <w:jc w:val="center"/>
+              <w:rPr>
+                <w:rFonts w:ascii="Calibri" w:eastAsia="Times New Roman" w:hAnsi="Calibri" w:cs="Calibri"/>
+                <w:sz w:val="22"/>
+              </w:rPr>
+            </w:pPr>
+            <w:r>
+              <w:rPr>
+                <w:rFonts w:ascii="Calibri" w:eastAsia="Times New Roman" w:hAnsi="Calibri" w:cs="Calibri"/>
+                <w:sz w:val="22"/>
+              </w:rPr>
+              <w:t>003</w:t>
+            </w:r>
+          </w:p>
+        </w:tc>
+        <w:tc>
+          <w:tcPr>
+            <w:tcW w:w="1028" w:type="dxa"/>
+            <w:tcBorders>
+              <w:top w:val="nil"/>
+              <w:left w:val="nil"/>
+              <w:bottom w:val="single" w:sz="4" w:space="0" w:color="auto"/>
+              <w:right w:val="single" w:sz="4" w:space="0" w:color="auto"/>
+            </w:tcBorders>
+            <w:shd w:val="clear" w:color="auto" w:fill="auto"/>
+            <w:noWrap/>
+            <w:vAlign w:val="bottom"/>
+            <w:hideMark/>
+          </w:tcPr>
+          <w:p>
+            <w:pPr>
+              <w:spacing w:after="0" w:line="240" w:lineRule="auto"/>
+              <w:ind w:left="0" w:right="0" w:firstLine="0"/>
+              <w:jc w:val="center"/>
+              <w:rPr>
+                <w:rFonts w:ascii="Calibri" w:eastAsia="Times New Roman" w:hAnsi="Calibri" w:cs="Calibri"/>
+                <w:sz w:val="22"/>
+              </w:rPr>
+            </w:pPr>
+            <w:r>
+              <w:rPr>
+                <w:rFonts w:ascii="Calibri" w:eastAsia="Times New Roman" w:hAnsi="Calibri" w:cs="Calibri"/>
+                <w:sz w:val="22"/>
+              </w:rPr>
+              <w:t>040-042</w:t>
+            </w:r>
+          </w:p>
+        </w:tc>
+        <w:tc>
+          <w:tcPr>
+            <w:tcW w:w="1028" w:type="dxa"/>
+            <w:tcBorders>
+              <w:top w:val="nil"/>
+              <w:left w:val="nil"/>
+              <w:bottom w:val="single" w:sz="4" w:space="0" w:color="auto"/>
+              <w:right w:val="single" w:sz="4" w:space="0" w:color="auto"/>
+            </w:tcBorders>
+            <w:shd w:val="clear" w:color="auto" w:fill="auto"/>
+            <w:noWrap/>
+            <w:vAlign w:val="center"/>
+            <w:hideMark/>
+          </w:tcPr>
+          <w:p>
+            <w:pPr>
+              <w:spacing w:after="0" w:line="240" w:lineRule="auto"/>
+              <w:ind w:left="0" w:right="0" w:firstLine="0"/>
+              <w:jc w:val="center"/>
+              <w:rPr>
+                <w:rFonts w:ascii="Calibri" w:eastAsia="Times New Roman" w:hAnsi="Calibri" w:cs="Calibri"/>
+                <w:sz w:val="22"/>
+              </w:rPr>
+            </w:pPr>
+            <w:r>
+              <w:rPr>
+                <w:rFonts w:ascii="Calibri" w:eastAsia="Times New Roman" w:hAnsi="Calibri" w:cs="Calibri"/>
+                <w:sz w:val="22"/>
+              </w:rPr>
+              <w:t>N</w:t>
+            </w:r>
+          </w:p>
+        </w:tc>
+        <w:tc>
+          <w:tcPr>
+            <w:tcW w:w="4704" w:type="dxa"/>
             <w:tcBorders>
               <w:top w:val="nil"/>
               <w:left w:val="nil"/>
@@ -3000,18 +2987,19 @@
                 <w:rFonts w:ascii="Calibri" w:eastAsia="Times New Roman" w:hAnsi="Calibri" w:cs="Calibri"/>
                 <w:sz w:val="22"/>
               </w:rPr>
-              <w:t>Preço do produto. (Formato: "1234,00")</w:t>
+              <w:t>Quantidade de itens do produto no estoque</w:t>
             </w:r>
           </w:p>
         </w:tc>
       </w:tr>
       <w:tr>
         <w:trPr>
-          <w:trHeight w:val="286"/>
+          <w:trHeight w:val="282"/>
+          <w:jc w:val="center"/>
         </w:trPr>
         <w:tc>
           <w:tcPr>
-            <w:tcW w:w="1166" w:type="dxa"/>
+            <w:tcW w:w="1395" w:type="dxa"/>
             <w:tcBorders>
               <w:top w:val="nil"/>
               <w:left w:val="single" w:sz="4" w:space="0" w:color="auto"/>
@@ -3044,7 +3032,7 @@
         </w:tc>
         <w:tc>
           <w:tcPr>
-            <w:tcW w:w="1944" w:type="dxa"/>
+            <w:tcW w:w="1727" w:type="dxa"/>
             <w:tcBorders>
               <w:top w:val="nil"/>
               <w:left w:val="nil"/>
@@ -3071,112 +3059,112 @@
                 <w:rFonts w:ascii="Calibri" w:eastAsia="Times New Roman" w:hAnsi="Calibri" w:cs="Calibri"/>
                 <w:sz w:val="22"/>
               </w:rPr>
-              <w:t>ESTOQUE</w:t>
-            </w:r>
-          </w:p>
-        </w:tc>
-        <w:tc>
-          <w:tcPr>
-            <w:tcW w:w="1000" w:type="dxa"/>
-            <w:tcBorders>
-              <w:top w:val="nil"/>
-              <w:left w:val="nil"/>
-              <w:bottom w:val="single" w:sz="4" w:space="0" w:color="auto"/>
-              <w:right w:val="single" w:sz="4" w:space="0" w:color="auto"/>
-            </w:tcBorders>
-            <w:shd w:val="clear" w:color="auto" w:fill="auto"/>
-            <w:noWrap/>
-            <w:vAlign w:val="center"/>
-            <w:hideMark/>
-          </w:tcPr>
-          <w:p>
-            <w:pPr>
-              <w:spacing w:after="0" w:line="240" w:lineRule="auto"/>
-              <w:ind w:left="0" w:right="0" w:firstLine="0"/>
-              <w:jc w:val="center"/>
-              <w:rPr>
-                <w:rFonts w:ascii="Calibri" w:eastAsia="Times New Roman" w:hAnsi="Calibri" w:cs="Calibri"/>
-                <w:sz w:val="22"/>
-              </w:rPr>
-            </w:pPr>
-            <w:r>
-              <w:rPr>
-                <w:rFonts w:ascii="Calibri" w:eastAsia="Times New Roman" w:hAnsi="Calibri" w:cs="Calibri"/>
-                <w:sz w:val="22"/>
-              </w:rPr>
-              <w:t>003</w:t>
-            </w:r>
-          </w:p>
-        </w:tc>
-        <w:tc>
-          <w:tcPr>
-            <w:tcW w:w="1130" w:type="dxa"/>
-            <w:tcBorders>
-              <w:top w:val="nil"/>
-              <w:left w:val="nil"/>
-              <w:bottom w:val="single" w:sz="4" w:space="0" w:color="auto"/>
-              <w:right w:val="single" w:sz="4" w:space="0" w:color="auto"/>
-            </w:tcBorders>
-            <w:shd w:val="clear" w:color="auto" w:fill="auto"/>
-            <w:noWrap/>
-            <w:vAlign w:val="center"/>
-            <w:hideMark/>
-          </w:tcPr>
-          <w:p>
-            <w:pPr>
-              <w:spacing w:after="0" w:line="240" w:lineRule="auto"/>
-              <w:ind w:left="0" w:right="0" w:firstLine="0"/>
-              <w:jc w:val="center"/>
-              <w:rPr>
-                <w:rFonts w:ascii="Calibri" w:eastAsia="Times New Roman" w:hAnsi="Calibri" w:cs="Calibri"/>
-                <w:sz w:val="22"/>
-              </w:rPr>
-            </w:pPr>
-            <w:r>
-              <w:rPr>
-                <w:rFonts w:ascii="Calibri" w:eastAsia="Times New Roman" w:hAnsi="Calibri" w:cs="Calibri"/>
-                <w:sz w:val="22"/>
-              </w:rPr>
-              <w:t>045-047</w:t>
-            </w:r>
-          </w:p>
-        </w:tc>
-        <w:tc>
-          <w:tcPr>
-            <w:tcW w:w="920" w:type="dxa"/>
-            <w:tcBorders>
-              <w:top w:val="nil"/>
-              <w:left w:val="nil"/>
-              <w:bottom w:val="single" w:sz="4" w:space="0" w:color="auto"/>
-              <w:right w:val="single" w:sz="4" w:space="0" w:color="auto"/>
-            </w:tcBorders>
-            <w:shd w:val="clear" w:color="auto" w:fill="auto"/>
-            <w:noWrap/>
-            <w:vAlign w:val="center"/>
-            <w:hideMark/>
-          </w:tcPr>
-          <w:p>
-            <w:pPr>
-              <w:spacing w:after="0" w:line="240" w:lineRule="auto"/>
-              <w:ind w:left="0" w:right="0" w:firstLine="0"/>
-              <w:jc w:val="center"/>
-              <w:rPr>
-                <w:rFonts w:ascii="Calibri" w:eastAsia="Times New Roman" w:hAnsi="Calibri" w:cs="Calibri"/>
-                <w:sz w:val="22"/>
-              </w:rPr>
-            </w:pPr>
-            <w:r>
-              <w:rPr>
-                <w:rFonts w:ascii="Calibri" w:eastAsia="Times New Roman" w:hAnsi="Calibri" w:cs="Calibri"/>
-                <w:sz w:val="22"/>
-              </w:rPr>
-              <w:t>N</w:t>
-            </w:r>
-          </w:p>
-        </w:tc>
-        <w:tc>
-          <w:tcPr>
-            <w:tcW w:w="4193" w:type="dxa"/>
+              <w:t>CATEGORIA</w:t>
+            </w:r>
+          </w:p>
+        </w:tc>
+        <w:tc>
+          <w:tcPr>
+            <w:tcW w:w="1099" w:type="dxa"/>
+            <w:tcBorders>
+              <w:top w:val="nil"/>
+              <w:left w:val="nil"/>
+              <w:bottom w:val="single" w:sz="4" w:space="0" w:color="auto"/>
+              <w:right w:val="single" w:sz="4" w:space="0" w:color="auto"/>
+            </w:tcBorders>
+            <w:shd w:val="clear" w:color="auto" w:fill="auto"/>
+            <w:noWrap/>
+            <w:vAlign w:val="center"/>
+            <w:hideMark/>
+          </w:tcPr>
+          <w:p>
+            <w:pPr>
+              <w:spacing w:after="0" w:line="240" w:lineRule="auto"/>
+              <w:ind w:left="0" w:right="0" w:firstLine="0"/>
+              <w:jc w:val="center"/>
+              <w:rPr>
+                <w:rFonts w:ascii="Calibri" w:eastAsia="Times New Roman" w:hAnsi="Calibri" w:cs="Calibri"/>
+                <w:sz w:val="22"/>
+              </w:rPr>
+            </w:pPr>
+            <w:r>
+              <w:rPr>
+                <w:rFonts w:ascii="Calibri" w:eastAsia="Times New Roman" w:hAnsi="Calibri" w:cs="Calibri"/>
+                <w:sz w:val="22"/>
+              </w:rPr>
+              <w:t>015</w:t>
+            </w:r>
+          </w:p>
+        </w:tc>
+        <w:tc>
+          <w:tcPr>
+            <w:tcW w:w="1028" w:type="dxa"/>
+            <w:tcBorders>
+              <w:top w:val="nil"/>
+              <w:left w:val="nil"/>
+              <w:bottom w:val="single" w:sz="4" w:space="0" w:color="auto"/>
+              <w:right w:val="single" w:sz="4" w:space="0" w:color="auto"/>
+            </w:tcBorders>
+            <w:shd w:val="clear" w:color="auto" w:fill="auto"/>
+            <w:noWrap/>
+            <w:vAlign w:val="bottom"/>
+            <w:hideMark/>
+          </w:tcPr>
+          <w:p>
+            <w:pPr>
+              <w:spacing w:after="0" w:line="240" w:lineRule="auto"/>
+              <w:ind w:left="0" w:right="0" w:firstLine="0"/>
+              <w:jc w:val="center"/>
+              <w:rPr>
+                <w:rFonts w:ascii="Calibri" w:eastAsia="Times New Roman" w:hAnsi="Calibri" w:cs="Calibri"/>
+                <w:sz w:val="22"/>
+              </w:rPr>
+            </w:pPr>
+            <w:r>
+              <w:rPr>
+                <w:rFonts w:ascii="Calibri" w:eastAsia="Times New Roman" w:hAnsi="Calibri" w:cs="Calibri"/>
+                <w:sz w:val="22"/>
+              </w:rPr>
+              <w:t>043-057</w:t>
+            </w:r>
+          </w:p>
+        </w:tc>
+        <w:tc>
+          <w:tcPr>
+            <w:tcW w:w="1028" w:type="dxa"/>
+            <w:tcBorders>
+              <w:top w:val="nil"/>
+              <w:left w:val="nil"/>
+              <w:bottom w:val="single" w:sz="4" w:space="0" w:color="auto"/>
+              <w:right w:val="single" w:sz="4" w:space="0" w:color="auto"/>
+            </w:tcBorders>
+            <w:shd w:val="clear" w:color="auto" w:fill="auto"/>
+            <w:noWrap/>
+            <w:vAlign w:val="center"/>
+            <w:hideMark/>
+          </w:tcPr>
+          <w:p>
+            <w:pPr>
+              <w:spacing w:after="0" w:line="240" w:lineRule="auto"/>
+              <w:ind w:left="0" w:right="0" w:firstLine="0"/>
+              <w:jc w:val="center"/>
+              <w:rPr>
+                <w:rFonts w:ascii="Calibri" w:eastAsia="Times New Roman" w:hAnsi="Calibri" w:cs="Calibri"/>
+                <w:sz w:val="22"/>
+              </w:rPr>
+            </w:pPr>
+            <w:r>
+              <w:rPr>
+                <w:rFonts w:ascii="Calibri" w:eastAsia="Times New Roman" w:hAnsi="Calibri" w:cs="Calibri"/>
+                <w:sz w:val="22"/>
+              </w:rPr>
+              <w:t>A</w:t>
+            </w:r>
+          </w:p>
+        </w:tc>
+        <w:tc>
+          <w:tcPr>
+            <w:tcW w:w="4704" w:type="dxa"/>
             <w:tcBorders>
               <w:top w:val="nil"/>
               <w:left w:val="nil"/>
@@ -3203,18 +3191,19 @@
                 <w:rFonts w:ascii="Calibri" w:eastAsia="Times New Roman" w:hAnsi="Calibri" w:cs="Calibri"/>
                 <w:sz w:val="22"/>
               </w:rPr>
-              <w:t>Quantidade de itens do produto no estoque</w:t>
+              <w:t xml:space="preserve">Categoria do produto </w:t>
             </w:r>
           </w:p>
         </w:tc>
       </w:tr>
       <w:tr>
         <w:trPr>
-          <w:trHeight w:val="286"/>
+          <w:trHeight w:val="282"/>
+          <w:jc w:val="center"/>
         </w:trPr>
         <w:tc>
           <w:tcPr>
-            <w:tcW w:w="1166" w:type="dxa"/>
+            <w:tcW w:w="1395" w:type="dxa"/>
             <w:tcBorders>
               <w:top w:val="nil"/>
               <w:left w:val="single" w:sz="4" w:space="0" w:color="auto"/>
@@ -3247,7 +3236,7 @@
         </w:tc>
         <w:tc>
           <w:tcPr>
-            <w:tcW w:w="1944" w:type="dxa"/>
+            <w:tcW w:w="1727" w:type="dxa"/>
             <w:tcBorders>
               <w:top w:val="nil"/>
               <w:left w:val="nil"/>
@@ -3274,79 +3263,79 @@
                 <w:rFonts w:ascii="Calibri" w:eastAsia="Times New Roman" w:hAnsi="Calibri" w:cs="Calibri"/>
                 <w:sz w:val="22"/>
               </w:rPr>
-              <w:t>CATEGORIA</w:t>
-            </w:r>
-          </w:p>
-        </w:tc>
-        <w:tc>
-          <w:tcPr>
-            <w:tcW w:w="1000" w:type="dxa"/>
-            <w:tcBorders>
-              <w:top w:val="nil"/>
-              <w:left w:val="nil"/>
-              <w:bottom w:val="single" w:sz="4" w:space="0" w:color="auto"/>
-              <w:right w:val="single" w:sz="4" w:space="0" w:color="auto"/>
-            </w:tcBorders>
-            <w:shd w:val="clear" w:color="auto" w:fill="auto"/>
-            <w:noWrap/>
-            <w:vAlign w:val="center"/>
-            <w:hideMark/>
-          </w:tcPr>
-          <w:p>
-            <w:pPr>
-              <w:spacing w:after="0" w:line="240" w:lineRule="auto"/>
-              <w:ind w:left="0" w:right="0" w:firstLine="0"/>
-              <w:jc w:val="center"/>
-              <w:rPr>
-                <w:rFonts w:ascii="Calibri" w:eastAsia="Times New Roman" w:hAnsi="Calibri" w:cs="Calibri"/>
-                <w:sz w:val="22"/>
-              </w:rPr>
-            </w:pPr>
-            <w:r>
-              <w:rPr>
-                <w:rFonts w:ascii="Calibri" w:eastAsia="Times New Roman" w:hAnsi="Calibri" w:cs="Calibri"/>
-                <w:sz w:val="22"/>
-              </w:rPr>
-              <w:t>030</w:t>
-            </w:r>
-          </w:p>
-        </w:tc>
-        <w:tc>
-          <w:tcPr>
-            <w:tcW w:w="1130" w:type="dxa"/>
-            <w:tcBorders>
-              <w:top w:val="nil"/>
-              <w:left w:val="nil"/>
-              <w:bottom w:val="single" w:sz="4" w:space="0" w:color="auto"/>
-              <w:right w:val="single" w:sz="4" w:space="0" w:color="auto"/>
-            </w:tcBorders>
-            <w:shd w:val="clear" w:color="auto" w:fill="auto"/>
-            <w:noWrap/>
-            <w:vAlign w:val="center"/>
-            <w:hideMark/>
-          </w:tcPr>
-          <w:p>
-            <w:pPr>
-              <w:spacing w:after="0" w:line="240" w:lineRule="auto"/>
-              <w:ind w:left="0" w:right="0" w:firstLine="0"/>
-              <w:jc w:val="center"/>
-              <w:rPr>
-                <w:rFonts w:ascii="Calibri" w:eastAsia="Times New Roman" w:hAnsi="Calibri" w:cs="Calibri"/>
-                <w:sz w:val="22"/>
-              </w:rPr>
-            </w:pPr>
-            <w:r>
-              <w:rPr>
-                <w:rFonts w:ascii="Calibri" w:eastAsia="Times New Roman" w:hAnsi="Calibri" w:cs="Calibri"/>
-                <w:sz w:val="22"/>
-              </w:rPr>
-              <w:t>048-077</w:t>
-            </w:r>
-          </w:p>
-        </w:tc>
-        <w:tc>
-          <w:tcPr>
-            <w:tcW w:w="920" w:type="dxa"/>
+              <w:t>SUBCATEGORIA</w:t>
+            </w:r>
+          </w:p>
+        </w:tc>
+        <w:tc>
+          <w:tcPr>
+            <w:tcW w:w="1099" w:type="dxa"/>
+            <w:tcBorders>
+              <w:top w:val="nil"/>
+              <w:left w:val="nil"/>
+              <w:bottom w:val="single" w:sz="4" w:space="0" w:color="auto"/>
+              <w:right w:val="single" w:sz="4" w:space="0" w:color="auto"/>
+            </w:tcBorders>
+            <w:shd w:val="clear" w:color="auto" w:fill="auto"/>
+            <w:noWrap/>
+            <w:vAlign w:val="center"/>
+            <w:hideMark/>
+          </w:tcPr>
+          <w:p>
+            <w:pPr>
+              <w:spacing w:after="0" w:line="240" w:lineRule="auto"/>
+              <w:ind w:left="0" w:right="0" w:firstLine="0"/>
+              <w:jc w:val="center"/>
+              <w:rPr>
+                <w:rFonts w:ascii="Calibri" w:eastAsia="Times New Roman" w:hAnsi="Calibri" w:cs="Calibri"/>
+                <w:sz w:val="22"/>
+              </w:rPr>
+            </w:pPr>
+            <w:r>
+              <w:rPr>
+                <w:rFonts w:ascii="Calibri" w:eastAsia="Times New Roman" w:hAnsi="Calibri" w:cs="Calibri"/>
+                <w:sz w:val="22"/>
+              </w:rPr>
+              <w:t>015</w:t>
+            </w:r>
+          </w:p>
+        </w:tc>
+        <w:tc>
+          <w:tcPr>
+            <w:tcW w:w="1028" w:type="dxa"/>
+            <w:tcBorders>
+              <w:top w:val="nil"/>
+              <w:left w:val="nil"/>
+              <w:bottom w:val="single" w:sz="4" w:space="0" w:color="auto"/>
+              <w:right w:val="single" w:sz="4" w:space="0" w:color="auto"/>
+            </w:tcBorders>
+            <w:shd w:val="clear" w:color="auto" w:fill="auto"/>
+            <w:noWrap/>
+            <w:vAlign w:val="bottom"/>
+            <w:hideMark/>
+          </w:tcPr>
+          <w:p>
+            <w:pPr>
+              <w:spacing w:after="0" w:line="240" w:lineRule="auto"/>
+              <w:ind w:left="0" w:right="0" w:firstLine="0"/>
+              <w:jc w:val="center"/>
+              <w:rPr>
+                <w:rFonts w:ascii="Calibri" w:eastAsia="Times New Roman" w:hAnsi="Calibri" w:cs="Calibri"/>
+                <w:sz w:val="22"/>
+              </w:rPr>
+            </w:pPr>
+            <w:r>
+              <w:rPr>
+                <w:rFonts w:ascii="Calibri" w:eastAsia="Times New Roman" w:hAnsi="Calibri" w:cs="Calibri"/>
+                <w:sz w:val="22"/>
+              </w:rPr>
+              <w:t>058-072</w:t>
+            </w:r>
+          </w:p>
+        </w:tc>
+        <w:tc>
+          <w:tcPr>
+            <w:tcW w:w="1028" w:type="dxa"/>
             <w:tcBorders>
               <w:top w:val="nil"/>
               <w:left w:val="nil"/>
@@ -3379,7 +3368,7 @@
         </w:tc>
         <w:tc>
           <w:tcPr>
-            <w:tcW w:w="4193" w:type="dxa"/>
+            <w:tcW w:w="4704" w:type="dxa"/>
             <w:tcBorders>
               <w:top w:val="nil"/>
               <w:left w:val="nil"/>
@@ -3406,18 +3395,19 @@
                 <w:rFonts w:ascii="Calibri" w:eastAsia="Times New Roman" w:hAnsi="Calibri" w:cs="Calibri"/>
                 <w:sz w:val="22"/>
               </w:rPr>
-              <w:t xml:space="preserve">Categoria do produto </w:t>
+              <w:t xml:space="preserve">Subcategoria do produto </w:t>
             </w:r>
           </w:p>
         </w:tc>
       </w:tr>
       <w:tr>
         <w:trPr>
-          <w:trHeight w:val="286"/>
+          <w:trHeight w:val="282"/>
+          <w:jc w:val="center"/>
         </w:trPr>
         <w:tc>
           <w:tcPr>
-            <w:tcW w:w="1166" w:type="dxa"/>
+            <w:tcW w:w="1395" w:type="dxa"/>
             <w:tcBorders>
               <w:top w:val="nil"/>
               <w:left w:val="single" w:sz="4" w:space="0" w:color="auto"/>
@@ -3450,7 +3440,7 @@
         </w:tc>
         <w:tc>
           <w:tcPr>
-            <w:tcW w:w="1944" w:type="dxa"/>
+            <w:tcW w:w="1727" w:type="dxa"/>
             <w:tcBorders>
               <w:top w:val="nil"/>
               <w:left w:val="nil"/>
@@ -3477,79 +3467,79 @@
                 <w:rFonts w:ascii="Calibri" w:eastAsia="Times New Roman" w:hAnsi="Calibri" w:cs="Calibri"/>
                 <w:sz w:val="22"/>
               </w:rPr>
-              <w:t>SUBCATEGORIA</w:t>
-            </w:r>
-          </w:p>
-        </w:tc>
-        <w:tc>
-          <w:tcPr>
-            <w:tcW w:w="1000" w:type="dxa"/>
-            <w:tcBorders>
-              <w:top w:val="nil"/>
-              <w:left w:val="nil"/>
-              <w:bottom w:val="single" w:sz="4" w:space="0" w:color="auto"/>
-              <w:right w:val="single" w:sz="4" w:space="0" w:color="auto"/>
-            </w:tcBorders>
-            <w:shd w:val="clear" w:color="auto" w:fill="auto"/>
-            <w:noWrap/>
-            <w:vAlign w:val="center"/>
-            <w:hideMark/>
-          </w:tcPr>
-          <w:p>
-            <w:pPr>
-              <w:spacing w:after="0" w:line="240" w:lineRule="auto"/>
-              <w:ind w:left="0" w:right="0" w:firstLine="0"/>
-              <w:jc w:val="center"/>
-              <w:rPr>
-                <w:rFonts w:ascii="Calibri" w:eastAsia="Times New Roman" w:hAnsi="Calibri" w:cs="Calibri"/>
-                <w:sz w:val="22"/>
-              </w:rPr>
-            </w:pPr>
-            <w:r>
-              <w:rPr>
-                <w:rFonts w:ascii="Calibri" w:eastAsia="Times New Roman" w:hAnsi="Calibri" w:cs="Calibri"/>
-                <w:sz w:val="22"/>
-              </w:rPr>
-              <w:t>030</w:t>
-            </w:r>
-          </w:p>
-        </w:tc>
-        <w:tc>
-          <w:tcPr>
-            <w:tcW w:w="1130" w:type="dxa"/>
-            <w:tcBorders>
-              <w:top w:val="nil"/>
-              <w:left w:val="nil"/>
-              <w:bottom w:val="single" w:sz="4" w:space="0" w:color="auto"/>
-              <w:right w:val="single" w:sz="4" w:space="0" w:color="auto"/>
-            </w:tcBorders>
-            <w:shd w:val="clear" w:color="auto" w:fill="auto"/>
-            <w:noWrap/>
-            <w:vAlign w:val="center"/>
-            <w:hideMark/>
-          </w:tcPr>
-          <w:p>
-            <w:pPr>
-              <w:spacing w:after="0" w:line="240" w:lineRule="auto"/>
-              <w:ind w:left="0" w:right="0" w:firstLine="0"/>
-              <w:jc w:val="center"/>
-              <w:rPr>
-                <w:rFonts w:ascii="Calibri" w:eastAsia="Times New Roman" w:hAnsi="Calibri" w:cs="Calibri"/>
-                <w:sz w:val="22"/>
-              </w:rPr>
-            </w:pPr>
-            <w:r>
-              <w:rPr>
-                <w:rFonts w:ascii="Calibri" w:eastAsia="Times New Roman" w:hAnsi="Calibri" w:cs="Calibri"/>
-                <w:sz w:val="22"/>
-              </w:rPr>
-              <w:t>078-107</w:t>
-            </w:r>
-          </w:p>
-        </w:tc>
-        <w:tc>
-          <w:tcPr>
-            <w:tcW w:w="920" w:type="dxa"/>
+              <w:t>DESCRIÇÃO</w:t>
+            </w:r>
+          </w:p>
+        </w:tc>
+        <w:tc>
+          <w:tcPr>
+            <w:tcW w:w="1099" w:type="dxa"/>
+            <w:tcBorders>
+              <w:top w:val="nil"/>
+              <w:left w:val="nil"/>
+              <w:bottom w:val="single" w:sz="4" w:space="0" w:color="auto"/>
+              <w:right w:val="single" w:sz="4" w:space="0" w:color="auto"/>
+            </w:tcBorders>
+            <w:shd w:val="clear" w:color="auto" w:fill="auto"/>
+            <w:noWrap/>
+            <w:vAlign w:val="center"/>
+            <w:hideMark/>
+          </w:tcPr>
+          <w:p>
+            <w:pPr>
+              <w:spacing w:after="0" w:line="240" w:lineRule="auto"/>
+              <w:ind w:left="0" w:right="0" w:firstLine="0"/>
+              <w:jc w:val="center"/>
+              <w:rPr>
+                <w:rFonts w:ascii="Calibri" w:eastAsia="Times New Roman" w:hAnsi="Calibri" w:cs="Calibri"/>
+                <w:sz w:val="22"/>
+              </w:rPr>
+            </w:pPr>
+            <w:r>
+              <w:rPr>
+                <w:rFonts w:ascii="Calibri" w:eastAsia="Times New Roman" w:hAnsi="Calibri" w:cs="Calibri"/>
+                <w:sz w:val="22"/>
+              </w:rPr>
+              <w:t>1500</w:t>
+            </w:r>
+          </w:p>
+        </w:tc>
+        <w:tc>
+          <w:tcPr>
+            <w:tcW w:w="1028" w:type="dxa"/>
+            <w:tcBorders>
+              <w:top w:val="nil"/>
+              <w:left w:val="nil"/>
+              <w:bottom w:val="single" w:sz="4" w:space="0" w:color="auto"/>
+              <w:right w:val="single" w:sz="4" w:space="0" w:color="auto"/>
+            </w:tcBorders>
+            <w:shd w:val="clear" w:color="auto" w:fill="auto"/>
+            <w:noWrap/>
+            <w:vAlign w:val="bottom"/>
+            <w:hideMark/>
+          </w:tcPr>
+          <w:p>
+            <w:pPr>
+              <w:spacing w:after="0" w:line="240" w:lineRule="auto"/>
+              <w:ind w:left="0" w:right="0" w:firstLine="0"/>
+              <w:jc w:val="center"/>
+              <w:rPr>
+                <w:rFonts w:ascii="Calibri" w:eastAsia="Times New Roman" w:hAnsi="Calibri" w:cs="Calibri"/>
+                <w:sz w:val="22"/>
+              </w:rPr>
+            </w:pPr>
+            <w:r>
+              <w:rPr>
+                <w:rFonts w:ascii="Calibri" w:eastAsia="Times New Roman" w:hAnsi="Calibri" w:cs="Calibri"/>
+                <w:sz w:val="22"/>
+              </w:rPr>
+              <w:t>073-1572</w:t>
+            </w:r>
+          </w:p>
+        </w:tc>
+        <w:tc>
+          <w:tcPr>
+            <w:tcW w:w="1028" w:type="dxa"/>
             <w:tcBorders>
               <w:top w:val="nil"/>
               <w:left w:val="nil"/>
@@ -3582,7 +3572,7 @@
         </w:tc>
         <w:tc>
           <w:tcPr>
-            <w:tcW w:w="4193" w:type="dxa"/>
+            <w:tcW w:w="4704" w:type="dxa"/>
             <w:tcBorders>
               <w:top w:val="nil"/>
               <w:left w:val="nil"/>
@@ -3609,419 +3599,12 @@
                 <w:rFonts w:ascii="Calibri" w:eastAsia="Times New Roman" w:hAnsi="Calibri" w:cs="Calibri"/>
                 <w:sz w:val="22"/>
               </w:rPr>
-              <w:t xml:space="preserve">Subcategoria do produto </w:t>
-            </w:r>
-          </w:p>
-        </w:tc>
-      </w:tr>
-      <w:tr>
-        <w:trPr>
-          <w:trHeight w:val="286"/>
-        </w:trPr>
-        <w:tc>
-          <w:tcPr>
-            <w:tcW w:w="1166" w:type="dxa"/>
-            <w:tcBorders>
-              <w:top w:val="nil"/>
-              <w:left w:val="single" w:sz="4" w:space="0" w:color="auto"/>
-              <w:bottom w:val="single" w:sz="4" w:space="0" w:color="auto"/>
-              <w:right w:val="single" w:sz="4" w:space="0" w:color="auto"/>
-            </w:tcBorders>
-            <w:shd w:val="clear" w:color="auto" w:fill="auto"/>
-            <w:noWrap/>
-            <w:vAlign w:val="center"/>
-            <w:hideMark/>
-          </w:tcPr>
-          <w:p>
-            <w:pPr>
-              <w:spacing w:after="0" w:line="240" w:lineRule="auto"/>
-              <w:ind w:left="0" w:right="0" w:firstLine="0"/>
-              <w:jc w:val="center"/>
-              <w:rPr>
-                <w:rFonts w:ascii="Calibri" w:eastAsia="Times New Roman" w:hAnsi="Calibri" w:cs="Calibri"/>
-                <w:sz w:val="22"/>
-              </w:rPr>
-            </w:pPr>
-            <w:r>
-              <w:rPr>
-                <w:rFonts w:ascii="Calibri" w:eastAsia="Times New Roman" w:hAnsi="Calibri" w:cs="Calibri"/>
-                <w:sz w:val="22"/>
-              </w:rPr>
-              <w:t>8.</w:t>
-            </w:r>
-          </w:p>
-        </w:tc>
-        <w:tc>
-          <w:tcPr>
-            <w:tcW w:w="1944" w:type="dxa"/>
-            <w:tcBorders>
-              <w:top w:val="nil"/>
-              <w:left w:val="nil"/>
-              <w:bottom w:val="single" w:sz="4" w:space="0" w:color="auto"/>
-              <w:right w:val="single" w:sz="4" w:space="0" w:color="auto"/>
-            </w:tcBorders>
-            <w:shd w:val="clear" w:color="auto" w:fill="auto"/>
-            <w:noWrap/>
-            <w:vAlign w:val="center"/>
-            <w:hideMark/>
-          </w:tcPr>
-          <w:p>
-            <w:pPr>
-              <w:spacing w:after="0" w:line="240" w:lineRule="auto"/>
-              <w:ind w:left="0" w:right="0" w:firstLine="0"/>
-              <w:jc w:val="left"/>
-              <w:rPr>
-                <w:rFonts w:ascii="Calibri" w:eastAsia="Times New Roman" w:hAnsi="Calibri" w:cs="Calibri"/>
-                <w:sz w:val="22"/>
-              </w:rPr>
-            </w:pPr>
-            <w:r>
-              <w:rPr>
-                <w:rFonts w:ascii="Calibri" w:eastAsia="Times New Roman" w:hAnsi="Calibri" w:cs="Calibri"/>
-                <w:sz w:val="22"/>
-              </w:rPr>
-              <w:t>DESCRIÇÃO</w:t>
-            </w:r>
-          </w:p>
-        </w:tc>
-        <w:tc>
-          <w:tcPr>
-            <w:tcW w:w="1000" w:type="dxa"/>
-            <w:tcBorders>
-              <w:top w:val="nil"/>
-              <w:left w:val="nil"/>
-              <w:bottom w:val="single" w:sz="4" w:space="0" w:color="auto"/>
-              <w:right w:val="single" w:sz="4" w:space="0" w:color="auto"/>
-            </w:tcBorders>
-            <w:shd w:val="clear" w:color="auto" w:fill="auto"/>
-            <w:noWrap/>
-            <w:vAlign w:val="center"/>
-            <w:hideMark/>
-          </w:tcPr>
-          <w:p>
-            <w:pPr>
-              <w:spacing w:after="0" w:line="240" w:lineRule="auto"/>
-              <w:ind w:left="0" w:right="0" w:firstLine="0"/>
-              <w:jc w:val="center"/>
-              <w:rPr>
-                <w:rFonts w:ascii="Calibri" w:eastAsia="Times New Roman" w:hAnsi="Calibri" w:cs="Calibri"/>
-                <w:sz w:val="22"/>
-              </w:rPr>
-            </w:pPr>
-            <w:r>
-              <w:rPr>
-                <w:rFonts w:ascii="Calibri" w:eastAsia="Times New Roman" w:hAnsi="Calibri" w:cs="Calibri"/>
-                <w:sz w:val="22"/>
-              </w:rPr>
-              <w:t>255</w:t>
-            </w:r>
-          </w:p>
-        </w:tc>
-        <w:tc>
-          <w:tcPr>
-            <w:tcW w:w="1130" w:type="dxa"/>
-            <w:tcBorders>
-              <w:top w:val="nil"/>
-              <w:left w:val="nil"/>
-              <w:bottom w:val="single" w:sz="4" w:space="0" w:color="auto"/>
-              <w:right w:val="single" w:sz="4" w:space="0" w:color="auto"/>
-            </w:tcBorders>
-            <w:shd w:val="clear" w:color="auto" w:fill="auto"/>
-            <w:noWrap/>
-            <w:vAlign w:val="center"/>
-            <w:hideMark/>
-          </w:tcPr>
-          <w:p>
-            <w:pPr>
-              <w:spacing w:after="0" w:line="240" w:lineRule="auto"/>
-              <w:ind w:left="0" w:right="0" w:firstLine="0"/>
-              <w:jc w:val="center"/>
-              <w:rPr>
-                <w:rFonts w:ascii="Calibri" w:eastAsia="Times New Roman" w:hAnsi="Calibri" w:cs="Calibri"/>
-                <w:sz w:val="22"/>
-              </w:rPr>
-            </w:pPr>
-            <w:r>
-              <w:rPr>
-                <w:rFonts w:ascii="Calibri" w:eastAsia="Times New Roman" w:hAnsi="Calibri" w:cs="Calibri"/>
-                <w:sz w:val="22"/>
-              </w:rPr>
-              <w:t>108-362</w:t>
-            </w:r>
-          </w:p>
-        </w:tc>
-        <w:tc>
-          <w:tcPr>
-            <w:tcW w:w="920" w:type="dxa"/>
-            <w:tcBorders>
-              <w:top w:val="nil"/>
-              <w:left w:val="nil"/>
-              <w:bottom w:val="single" w:sz="4" w:space="0" w:color="auto"/>
-              <w:right w:val="single" w:sz="4" w:space="0" w:color="auto"/>
-            </w:tcBorders>
-            <w:shd w:val="clear" w:color="auto" w:fill="auto"/>
-            <w:noWrap/>
-            <w:vAlign w:val="center"/>
-            <w:hideMark/>
-          </w:tcPr>
-          <w:p>
-            <w:pPr>
-              <w:spacing w:after="0" w:line="240" w:lineRule="auto"/>
-              <w:ind w:left="0" w:right="0" w:firstLine="0"/>
-              <w:jc w:val="center"/>
-              <w:rPr>
-                <w:rFonts w:ascii="Calibri" w:eastAsia="Times New Roman" w:hAnsi="Calibri" w:cs="Calibri"/>
-                <w:sz w:val="22"/>
-              </w:rPr>
-            </w:pPr>
-            <w:r>
-              <w:rPr>
-                <w:rFonts w:ascii="Calibri" w:eastAsia="Times New Roman" w:hAnsi="Calibri" w:cs="Calibri"/>
-                <w:sz w:val="22"/>
-              </w:rPr>
-              <w:t>A</w:t>
-            </w:r>
-          </w:p>
-        </w:tc>
-        <w:tc>
-          <w:tcPr>
-            <w:tcW w:w="4193" w:type="dxa"/>
-            <w:tcBorders>
-              <w:top w:val="nil"/>
-              <w:left w:val="nil"/>
-              <w:bottom w:val="single" w:sz="4" w:space="0" w:color="auto"/>
-              <w:right w:val="single" w:sz="4" w:space="0" w:color="auto"/>
-            </w:tcBorders>
-            <w:shd w:val="clear" w:color="auto" w:fill="auto"/>
-            <w:noWrap/>
-            <w:vAlign w:val="center"/>
-            <w:hideMark/>
-          </w:tcPr>
-          <w:p>
-            <w:pPr>
-              <w:spacing w:after="0" w:line="240" w:lineRule="auto"/>
-              <w:ind w:left="0" w:right="0" w:firstLine="0"/>
-              <w:jc w:val="left"/>
-              <w:rPr>
-                <w:rFonts w:ascii="Calibri" w:eastAsia="Times New Roman" w:hAnsi="Calibri" w:cs="Calibri"/>
-                <w:sz w:val="22"/>
-              </w:rPr>
-            </w:pPr>
-            <w:r>
-              <w:rPr>
-                <w:rFonts w:ascii="Calibri" w:eastAsia="Times New Roman" w:hAnsi="Calibri" w:cs="Calibri"/>
-                <w:sz w:val="22"/>
-              </w:rPr>
               <w:t xml:space="preserve">Descrição do produto </w:t>
-            </w:r>
-          </w:p>
-        </w:tc>
-      </w:tr>
-      <w:tr>
-        <w:trPr>
-          <w:trHeight w:val="286"/>
-        </w:trPr>
-        <w:tc>
-          <w:tcPr>
-            <w:tcW w:w="1166" w:type="dxa"/>
-            <w:tcBorders>
-              <w:top w:val="nil"/>
-              <w:left w:val="single" w:sz="4" w:space="0" w:color="auto"/>
-              <w:bottom w:val="single" w:sz="4" w:space="0" w:color="auto"/>
-              <w:right w:val="single" w:sz="4" w:space="0" w:color="auto"/>
-            </w:tcBorders>
-            <w:shd w:val="clear" w:color="auto" w:fill="auto"/>
-            <w:noWrap/>
-            <w:vAlign w:val="center"/>
-            <w:hideMark/>
-          </w:tcPr>
-          <w:p>
-            <w:pPr>
-              <w:spacing w:after="0" w:line="240" w:lineRule="auto"/>
-              <w:ind w:left="0" w:right="0" w:firstLine="0"/>
-              <w:jc w:val="center"/>
-              <w:rPr>
-                <w:rFonts w:ascii="Calibri" w:eastAsia="Times New Roman" w:hAnsi="Calibri" w:cs="Calibri"/>
-                <w:sz w:val="22"/>
-              </w:rPr>
-            </w:pPr>
-            <w:r>
-              <w:rPr>
-                <w:rFonts w:ascii="Calibri" w:eastAsia="Times New Roman" w:hAnsi="Calibri" w:cs="Calibri"/>
-                <w:sz w:val="22"/>
-              </w:rPr>
-              <w:t>9.</w:t>
-            </w:r>
-          </w:p>
-        </w:tc>
-        <w:tc>
-          <w:tcPr>
-            <w:tcW w:w="1944" w:type="dxa"/>
-            <w:tcBorders>
-              <w:top w:val="nil"/>
-              <w:left w:val="nil"/>
-              <w:bottom w:val="single" w:sz="4" w:space="0" w:color="auto"/>
-              <w:right w:val="single" w:sz="4" w:space="0" w:color="auto"/>
-            </w:tcBorders>
-            <w:shd w:val="clear" w:color="auto" w:fill="auto"/>
-            <w:noWrap/>
-            <w:vAlign w:val="center"/>
-            <w:hideMark/>
-          </w:tcPr>
-          <w:p>
-            <w:pPr>
-              <w:spacing w:after="0" w:line="240" w:lineRule="auto"/>
-              <w:ind w:left="0" w:right="0" w:firstLine="0"/>
-              <w:jc w:val="left"/>
-              <w:rPr>
-                <w:rFonts w:ascii="Calibri" w:eastAsia="Times New Roman" w:hAnsi="Calibri" w:cs="Calibri"/>
-                <w:sz w:val="22"/>
-              </w:rPr>
-            </w:pPr>
-            <w:r>
-              <w:rPr>
-                <w:rFonts w:ascii="Calibri" w:eastAsia="Times New Roman" w:hAnsi="Calibri" w:cs="Calibri"/>
-                <w:sz w:val="22"/>
-              </w:rPr>
-              <w:t>ID USER</w:t>
-            </w:r>
-          </w:p>
-        </w:tc>
-        <w:tc>
-          <w:tcPr>
-            <w:tcW w:w="1000" w:type="dxa"/>
-            <w:tcBorders>
-              <w:top w:val="nil"/>
-              <w:left w:val="nil"/>
-              <w:bottom w:val="single" w:sz="4" w:space="0" w:color="auto"/>
-              <w:right w:val="single" w:sz="4" w:space="0" w:color="auto"/>
-            </w:tcBorders>
-            <w:shd w:val="clear" w:color="auto" w:fill="auto"/>
-            <w:noWrap/>
-            <w:vAlign w:val="center"/>
-            <w:hideMark/>
-          </w:tcPr>
-          <w:p>
-            <w:pPr>
-              <w:spacing w:after="0" w:line="240" w:lineRule="auto"/>
-              <w:ind w:left="0" w:right="0" w:firstLine="0"/>
-              <w:jc w:val="center"/>
-              <w:rPr>
-                <w:rFonts w:ascii="Calibri" w:eastAsia="Times New Roman" w:hAnsi="Calibri" w:cs="Calibri"/>
-                <w:sz w:val="22"/>
-              </w:rPr>
-            </w:pPr>
-            <w:r>
-              <w:rPr>
-                <w:rFonts w:ascii="Calibri" w:eastAsia="Times New Roman" w:hAnsi="Calibri" w:cs="Calibri"/>
-                <w:sz w:val="22"/>
-              </w:rPr>
-              <w:t>005</w:t>
-            </w:r>
-          </w:p>
-        </w:tc>
-        <w:tc>
-          <w:tcPr>
-            <w:tcW w:w="1130" w:type="dxa"/>
-            <w:tcBorders>
-              <w:top w:val="nil"/>
-              <w:left w:val="nil"/>
-              <w:bottom w:val="single" w:sz="4" w:space="0" w:color="auto"/>
-              <w:right w:val="single" w:sz="4" w:space="0" w:color="auto"/>
-            </w:tcBorders>
-            <w:shd w:val="clear" w:color="auto" w:fill="auto"/>
-            <w:noWrap/>
-            <w:vAlign w:val="center"/>
-            <w:hideMark/>
-          </w:tcPr>
-          <w:p>
-            <w:pPr>
-              <w:spacing w:after="0" w:line="240" w:lineRule="auto"/>
-              <w:ind w:left="0" w:right="0" w:firstLine="0"/>
-              <w:jc w:val="center"/>
-              <w:rPr>
-                <w:rFonts w:ascii="Calibri" w:eastAsia="Times New Roman" w:hAnsi="Calibri" w:cs="Calibri"/>
-                <w:sz w:val="22"/>
-              </w:rPr>
-            </w:pPr>
-            <w:r>
-              <w:rPr>
-                <w:rFonts w:ascii="Calibri" w:eastAsia="Times New Roman" w:hAnsi="Calibri" w:cs="Calibri"/>
-                <w:sz w:val="22"/>
-              </w:rPr>
-              <w:t>363-367</w:t>
-            </w:r>
-          </w:p>
-        </w:tc>
-        <w:tc>
-          <w:tcPr>
-            <w:tcW w:w="920" w:type="dxa"/>
-            <w:tcBorders>
-              <w:top w:val="nil"/>
-              <w:left w:val="nil"/>
-              <w:bottom w:val="single" w:sz="4" w:space="0" w:color="auto"/>
-              <w:right w:val="single" w:sz="4" w:space="0" w:color="auto"/>
-            </w:tcBorders>
-            <w:shd w:val="clear" w:color="auto" w:fill="auto"/>
-            <w:noWrap/>
-            <w:vAlign w:val="center"/>
-            <w:hideMark/>
-          </w:tcPr>
-          <w:p>
-            <w:pPr>
-              <w:spacing w:after="0" w:line="240" w:lineRule="auto"/>
-              <w:ind w:left="0" w:right="0" w:firstLine="0"/>
-              <w:jc w:val="center"/>
-              <w:rPr>
-                <w:rFonts w:ascii="Calibri" w:eastAsia="Times New Roman" w:hAnsi="Calibri" w:cs="Calibri"/>
-                <w:sz w:val="22"/>
-              </w:rPr>
-            </w:pPr>
-            <w:r>
-              <w:rPr>
-                <w:rFonts w:ascii="Calibri" w:eastAsia="Times New Roman" w:hAnsi="Calibri" w:cs="Calibri"/>
-                <w:sz w:val="22"/>
-              </w:rPr>
-              <w:t>N</w:t>
-            </w:r>
-          </w:p>
-        </w:tc>
-        <w:tc>
-          <w:tcPr>
-            <w:tcW w:w="4193" w:type="dxa"/>
-            <w:tcBorders>
-              <w:top w:val="nil"/>
-              <w:left w:val="nil"/>
-              <w:bottom w:val="single" w:sz="4" w:space="0" w:color="auto"/>
-              <w:right w:val="single" w:sz="4" w:space="0" w:color="auto"/>
-            </w:tcBorders>
-            <w:shd w:val="clear" w:color="auto" w:fill="auto"/>
-            <w:noWrap/>
-            <w:vAlign w:val="center"/>
-            <w:hideMark/>
-          </w:tcPr>
-          <w:p>
-            <w:pPr>
-              <w:spacing w:after="0" w:line="240" w:lineRule="auto"/>
-              <w:ind w:left="0" w:right="0" w:firstLine="0"/>
-              <w:jc w:val="left"/>
-              <w:rPr>
-                <w:rFonts w:ascii="Calibri" w:eastAsia="Times New Roman" w:hAnsi="Calibri" w:cs="Calibri"/>
-                <w:sz w:val="22"/>
-              </w:rPr>
-            </w:pPr>
-            <w:r>
-              <w:rPr>
-                <w:rFonts w:ascii="Calibri" w:eastAsia="Times New Roman" w:hAnsi="Calibri" w:cs="Calibri"/>
-                <w:sz w:val="22"/>
-              </w:rPr>
-              <w:t>Id do usuário para identificação</w:t>
             </w:r>
           </w:p>
         </w:tc>
       </w:tr>
     </w:tbl>
-    <w:p/>
     <w:p/>
     <w:p>
       <w:pPr>
@@ -4037,6 +3620,17 @@
     </w:p>
     <w:p/>
     <w:p/>
+    <w:p/>
+    <w:p>
+      <w:pPr>
+        <w:ind w:left="0" w:firstLine="0"/>
+      </w:pPr>
+    </w:p>
+    <w:p>
+      <w:pPr>
+        <w:ind w:left="0" w:firstLine="0"/>
+      </w:pPr>
+    </w:p>
     <w:p>
       <w:pPr>
         <w:ind w:left="0" w:firstLine="0"/>
@@ -4260,7 +3854,7 @@
     </w:p>
     <w:tbl>
       <w:tblPr>
-        <w:tblW w:w="10999" w:type="dxa"/>
+        <w:tblW w:w="11266" w:type="dxa"/>
         <w:tblInd w:w="-1506" w:type="dxa"/>
         <w:tblCellMar>
           <w:left w:w="70" w:type="dxa"/>
@@ -4269,12 +3863,12 @@
         <w:tblLook w:val="04A0" w:firstRow="1" w:lastRow="0" w:firstColumn="1" w:lastColumn="0" w:noHBand="0" w:noVBand="1"/>
       </w:tblPr>
       <w:tblGrid>
-        <w:gridCol w:w="1132"/>
-        <w:gridCol w:w="1887"/>
+        <w:gridCol w:w="1501"/>
+        <w:gridCol w:w="1843"/>
         <w:gridCol w:w="1000"/>
-        <w:gridCol w:w="1026"/>
+        <w:gridCol w:w="993"/>
         <w:gridCol w:w="920"/>
-        <w:gridCol w:w="5223"/>
+        <w:gridCol w:w="5009"/>
       </w:tblGrid>
       <w:tr>
         <w:trPr>
@@ -4282,7 +3876,7 @@
         </w:trPr>
         <w:tc>
           <w:tcPr>
-            <w:tcW w:w="1132" w:type="dxa"/>
+            <w:tcW w:w="1501" w:type="dxa"/>
             <w:tcBorders>
               <w:top w:val="single" w:sz="4" w:space="0" w:color="auto"/>
               <w:left w:val="single" w:sz="4" w:space="0" w:color="auto"/>
@@ -4291,7 +3885,7 @@
             </w:tcBorders>
             <w:shd w:val="clear" w:color="auto" w:fill="auto"/>
             <w:noWrap/>
-            <w:vAlign w:val="bottom"/>
+            <w:vAlign w:val="center"/>
             <w:hideMark/>
           </w:tcPr>
           <w:p>
@@ -4313,13 +3907,13 @@
                 <w:bCs/>
                 <w:sz w:val="22"/>
               </w:rPr>
-              <w:t>Nº. do campo</w:t>
-            </w:r>
-          </w:p>
-        </w:tc>
-        <w:tc>
-          <w:tcPr>
-            <w:tcW w:w="1887" w:type="dxa"/>
+              <w:t xml:space="preserve">Nº. do campo </w:t>
+            </w:r>
+          </w:p>
+        </w:tc>
+        <w:tc>
+          <w:tcPr>
+            <w:tcW w:w="1843" w:type="dxa"/>
             <w:tcBorders>
               <w:top w:val="single" w:sz="4" w:space="0" w:color="auto"/>
               <w:left w:val="nil"/>
@@ -4328,7 +3922,7 @@
             </w:tcBorders>
             <w:shd w:val="clear" w:color="auto" w:fill="auto"/>
             <w:noWrap/>
-            <w:vAlign w:val="bottom"/>
+            <w:vAlign w:val="center"/>
             <w:hideMark/>
           </w:tcPr>
           <w:p>
@@ -4380,57 +3974,68 @@
                 <w:sz w:val="22"/>
               </w:rPr>
             </w:pPr>
-          </w:p>
-          <w:p>
-            <w:pPr>
-              <w:spacing w:after="0" w:line="240" w:lineRule="auto"/>
-              <w:ind w:left="0" w:right="0" w:firstLine="0"/>
-              <w:jc w:val="center"/>
+            <w:r>
               <w:rPr>
                 <w:rFonts w:ascii="Calibri" w:eastAsia="Times New Roman" w:hAnsi="Calibri" w:cs="Calibri"/>
                 <w:b/>
                 <w:bCs/>
                 <w:sz w:val="22"/>
               </w:rPr>
-            </w:pPr>
-            <w:r>
+              <w:t>Tamanho</w:t>
+            </w:r>
+          </w:p>
+        </w:tc>
+        <w:tc>
+          <w:tcPr>
+            <w:tcW w:w="993" w:type="dxa"/>
+            <w:tcBorders>
+              <w:top w:val="single" w:sz="4" w:space="0" w:color="auto"/>
+              <w:left w:val="nil"/>
+              <w:bottom w:val="single" w:sz="4" w:space="0" w:color="auto"/>
+              <w:right w:val="single" w:sz="4" w:space="0" w:color="auto"/>
+            </w:tcBorders>
+            <w:shd w:val="clear" w:color="auto" w:fill="auto"/>
+            <w:noWrap/>
+            <w:vAlign w:val="center"/>
+            <w:hideMark/>
+          </w:tcPr>
+          <w:p>
+            <w:pPr>
+              <w:spacing w:after="0" w:line="240" w:lineRule="auto"/>
+              <w:ind w:left="0" w:right="0" w:firstLine="0"/>
+              <w:jc w:val="center"/>
               <w:rPr>
                 <w:rFonts w:ascii="Calibri" w:eastAsia="Times New Roman" w:hAnsi="Calibri" w:cs="Calibri"/>
                 <w:b/>
                 <w:bCs/>
                 <w:sz w:val="22"/>
               </w:rPr>
-              <w:t>Tamanho</w:t>
-            </w:r>
-          </w:p>
-        </w:tc>
-        <w:tc>
-          <w:tcPr>
-            <w:tcW w:w="1026" w:type="dxa"/>
-            <w:tcBorders>
-              <w:top w:val="single" w:sz="4" w:space="0" w:color="auto"/>
-              <w:left w:val="nil"/>
-              <w:bottom w:val="single" w:sz="4" w:space="0" w:color="auto"/>
-              <w:right w:val="single" w:sz="4" w:space="0" w:color="auto"/>
-            </w:tcBorders>
-            <w:shd w:val="clear" w:color="auto" w:fill="auto"/>
-            <w:noWrap/>
-            <w:vAlign w:val="center"/>
-            <w:hideMark/>
-          </w:tcPr>
-          <w:p>
-            <w:pPr>
-              <w:spacing w:after="0" w:line="240" w:lineRule="auto"/>
-              <w:ind w:left="0" w:right="0" w:firstLine="0"/>
-              <w:jc w:val="center"/>
+            </w:pPr>
+            <w:r>
               <w:rPr>
                 <w:rFonts w:ascii="Calibri" w:eastAsia="Times New Roman" w:hAnsi="Calibri" w:cs="Calibri"/>
                 <w:b/>
                 <w:bCs/>
                 <w:sz w:val="22"/>
               </w:rPr>
-            </w:pPr>
-          </w:p>
+              <w:t>Posição</w:t>
+            </w:r>
+          </w:p>
+        </w:tc>
+        <w:tc>
+          <w:tcPr>
+            <w:tcW w:w="920" w:type="dxa"/>
+            <w:tcBorders>
+              <w:top w:val="single" w:sz="4" w:space="0" w:color="auto"/>
+              <w:left w:val="nil"/>
+              <w:bottom w:val="single" w:sz="4" w:space="0" w:color="auto"/>
+              <w:right w:val="single" w:sz="4" w:space="0" w:color="auto"/>
+            </w:tcBorders>
+            <w:shd w:val="clear" w:color="auto" w:fill="auto"/>
+            <w:noWrap/>
+            <w:vAlign w:val="center"/>
+            <w:hideMark/>
+          </w:tcPr>
           <w:p>
             <w:pPr>
               <w:spacing w:after="0" w:line="240" w:lineRule="auto"/>
@@ -4450,13 +4055,13 @@
                 <w:bCs/>
                 <w:sz w:val="22"/>
               </w:rPr>
-              <w:t>Posição</w:t>
-            </w:r>
-          </w:p>
-        </w:tc>
-        <w:tc>
-          <w:tcPr>
-            <w:tcW w:w="731" w:type="dxa"/>
+              <w:t>Formato</w:t>
+            </w:r>
+          </w:p>
+        </w:tc>
+        <w:tc>
+          <w:tcPr>
+            <w:tcW w:w="5009" w:type="dxa"/>
             <w:tcBorders>
               <w:top w:val="single" w:sz="4" w:space="0" w:color="auto"/>
               <w:left w:val="nil"/>
@@ -4465,44 +4070,7 @@
             </w:tcBorders>
             <w:shd w:val="clear" w:color="auto" w:fill="auto"/>
             <w:noWrap/>
-            <w:vAlign w:val="bottom"/>
-            <w:hideMark/>
-          </w:tcPr>
-          <w:p>
-            <w:pPr>
-              <w:spacing w:after="0" w:line="240" w:lineRule="auto"/>
-              <w:ind w:left="0" w:right="0" w:firstLine="0"/>
-              <w:jc w:val="center"/>
-              <w:rPr>
-                <w:rFonts w:ascii="Calibri" w:eastAsia="Times New Roman" w:hAnsi="Calibri" w:cs="Calibri"/>
-                <w:b/>
-                <w:bCs/>
-                <w:sz w:val="22"/>
-              </w:rPr>
-            </w:pPr>
-            <w:r>
-              <w:rPr>
-                <w:rFonts w:ascii="Calibri" w:eastAsia="Times New Roman" w:hAnsi="Calibri" w:cs="Calibri"/>
-                <w:b/>
-                <w:bCs/>
-                <w:sz w:val="22"/>
-              </w:rPr>
-              <w:t>Formato</w:t>
-            </w:r>
-          </w:p>
-        </w:tc>
-        <w:tc>
-          <w:tcPr>
-            <w:tcW w:w="5223" w:type="dxa"/>
-            <w:tcBorders>
-              <w:top w:val="single" w:sz="4" w:space="0" w:color="auto"/>
-              <w:left w:val="nil"/>
-              <w:bottom w:val="single" w:sz="4" w:space="0" w:color="auto"/>
-              <w:right w:val="single" w:sz="4" w:space="0" w:color="auto"/>
-            </w:tcBorders>
-            <w:shd w:val="clear" w:color="auto" w:fill="auto"/>
-            <w:noWrap/>
-            <w:vAlign w:val="bottom"/>
+            <w:vAlign w:val="center"/>
             <w:hideMark/>
           </w:tcPr>
           <w:p>
@@ -4535,7 +4103,7 @@
         </w:trPr>
         <w:tc>
           <w:tcPr>
-            <w:tcW w:w="1132" w:type="dxa"/>
+            <w:tcW w:w="1501" w:type="dxa"/>
             <w:tcBorders>
               <w:top w:val="nil"/>
               <w:left w:val="single" w:sz="4" w:space="0" w:color="auto"/>
@@ -4568,7 +4136,7 @@
         </w:tc>
         <w:tc>
           <w:tcPr>
-            <w:tcW w:w="1887" w:type="dxa"/>
+            <w:tcW w:w="1843" w:type="dxa"/>
             <w:tcBorders>
               <w:top w:val="nil"/>
               <w:left w:val="nil"/>
@@ -4634,7 +4202,7 @@
         </w:tc>
         <w:tc>
           <w:tcPr>
-            <w:tcW w:w="1026" w:type="dxa"/>
+            <w:tcW w:w="993" w:type="dxa"/>
             <w:tcBorders>
               <w:top w:val="nil"/>
               <w:left w:val="nil"/>
@@ -4667,7 +4235,7 @@
         </w:tc>
         <w:tc>
           <w:tcPr>
-            <w:tcW w:w="731" w:type="dxa"/>
+            <w:tcW w:w="920" w:type="dxa"/>
             <w:tcBorders>
               <w:top w:val="nil"/>
               <w:left w:val="nil"/>
@@ -4700,7 +4268,7 @@
         </w:tc>
         <w:tc>
           <w:tcPr>
-            <w:tcW w:w="5223" w:type="dxa"/>
+            <w:tcW w:w="5009" w:type="dxa"/>
             <w:tcBorders>
               <w:top w:val="nil"/>
               <w:left w:val="nil"/>
@@ -4738,7 +4306,7 @@
         </w:trPr>
         <w:tc>
           <w:tcPr>
-            <w:tcW w:w="1132" w:type="dxa"/>
+            <w:tcW w:w="1501" w:type="dxa"/>
             <w:tcBorders>
               <w:top w:val="nil"/>
               <w:left w:val="single" w:sz="4" w:space="0" w:color="auto"/>
@@ -4771,7 +4339,7 @@
         </w:tc>
         <w:tc>
           <w:tcPr>
-            <w:tcW w:w="1887" w:type="dxa"/>
+            <w:tcW w:w="1843" w:type="dxa"/>
             <w:tcBorders>
               <w:top w:val="nil"/>
               <w:left w:val="nil"/>
@@ -4836,7 +4404,7 @@
         </w:tc>
         <w:tc>
           <w:tcPr>
-            <w:tcW w:w="1026" w:type="dxa"/>
+            <w:tcW w:w="993" w:type="dxa"/>
             <w:tcBorders>
               <w:top w:val="nil"/>
               <w:left w:val="nil"/>
@@ -4869,7 +4437,7 @@
         </w:tc>
         <w:tc>
           <w:tcPr>
-            <w:tcW w:w="731" w:type="dxa"/>
+            <w:tcW w:w="920" w:type="dxa"/>
             <w:tcBorders>
               <w:top w:val="nil"/>
               <w:left w:val="nil"/>
@@ -4902,7 +4470,7 @@
         </w:tc>
         <w:tc>
           <w:tcPr>
-            <w:tcW w:w="5223" w:type="dxa"/>
+            <w:tcW w:w="5009" w:type="dxa"/>
             <w:tcBorders>
               <w:top w:val="nil"/>
               <w:left w:val="nil"/>

</xml_diff>

<commit_message>
VH-00 - Ajustes gerais na app + correcao de BUGS
</commit_message>
<xml_diff>
--- a/documentos/documento-de-layout/Documento de layout-exportação.docx
+++ b/documentos/documento-de-layout/Documento de layout-exportação.docx
@@ -1739,7 +1739,21 @@
                                 <w:sz w:val="22"/>
                                 <w:szCs w:val="20"/>
                               </w:rPr>
-                              <w:t>1572 caracteres</w:t>
+                              <w:t>15</w:t>
+                            </w:r>
+                            <w:r>
+                              <w:rPr>
+                                <w:sz w:val="22"/>
+                                <w:szCs w:val="20"/>
+                              </w:rPr>
+                              <w:t>57</w:t>
+                            </w:r>
+                            <w:r>
+                              <w:rPr>
+                                <w:sz w:val="22"/>
+                                <w:szCs w:val="20"/>
+                              </w:rPr>
+                              <w:t xml:space="preserve"> caracteres</w:t>
                             </w:r>
                           </w:p>
                         </w:txbxContent>
@@ -1768,7 +1782,7 @@
                 <v:stroke joinstyle="miter"/>
                 <v:path gradientshapeok="t" o:connecttype="rect"/>
               </v:shapetype>
-              <v:shape id="Caixa de Texto 4" o:spid="_x0000_s1027" type="#_x0000_t202" style="position:absolute;left:0;text-align:left;margin-left:156.45pt;margin-top:15.7pt;width:102pt;height:21.75pt;z-index:251656189;visibility:visible;mso-wrap-style:square;mso-width-percent:0;mso-height-percent:0;mso-wrap-distance-left:9pt;mso-wrap-distance-top:0;mso-wrap-distance-right:9pt;mso-wrap-distance-bottom:0;mso-position-horizontal:absolute;mso-position-horizontal-relative:margin;mso-position-vertical:absolute;mso-position-vertical-relative:text;mso-width-percent:0;mso-height-percent:0;mso-width-relative:margin;mso-height-relative:margin;v-text-anchor:top" o:gfxdata="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" fillcolor="white [3201]" stroked="f" strokeweight=".5pt">
+              <v:shape id="Caixa de Texto 4" o:spid="_x0000_s1027" type="#_x0000_t202" style="position:absolute;left:0;text-align:left;margin-left:156.45pt;margin-top:15.7pt;width:102pt;height:21.75pt;z-index:251656189;visibility:visible;mso-wrap-style:square;mso-width-percent:0;mso-height-percent:0;mso-wrap-distance-left:9pt;mso-wrap-distance-top:0;mso-wrap-distance-right:9pt;mso-wrap-distance-bottom:0;mso-position-horizontal:absolute;mso-position-horizontal-relative:margin;mso-position-vertical:absolute;mso-position-vertical-relative:text;mso-width-percent:0;mso-height-percent:0;mso-width-relative:margin;mso-height-relative:margin;v-text-anchor:top" o:gfxdata="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" fillcolor="white [3201]" stroked="f" strokeweight=".5pt">
                 <v:textbox>
                   <w:txbxContent>
                     <w:p>
@@ -1784,17 +1798,22 @@
                           <w:sz w:val="22"/>
                           <w:szCs w:val="20"/>
                         </w:rPr>
-                        <w:t xml:space="preserve">1572 </w:t>
+                        <w:t>15</w:t>
                       </w:r>
-                      <w:proofErr w:type="gramStart"/>
                       <w:r>
                         <w:rPr>
                           <w:sz w:val="22"/>
                           <w:szCs w:val="20"/>
                         </w:rPr>
-                        <w:t>caracteres</w:t>
+                        <w:t>57</w:t>
                       </w:r>
-                      <w:proofErr w:type="gramEnd"/>
+                      <w:r>
+                        <w:rPr>
+                          <w:sz w:val="22"/>
+                          <w:szCs w:val="20"/>
+                        </w:rPr>
+                        <w:t xml:space="preserve"> caracteres</w:t>
+                      </w:r>
                     </w:p>
                   </w:txbxContent>
                 </v:textbox>
@@ -3230,7 +3249,14 @@
                 <w:rFonts w:ascii="Calibri" w:eastAsia="Times New Roman" w:hAnsi="Calibri" w:cs="Calibri"/>
                 <w:sz w:val="22"/>
               </w:rPr>
-              <w:t>6.</w:t>
+              <w:t>6</w:t>
+            </w:r>
+            <w:r>
+              <w:rPr>
+                <w:rFonts w:ascii="Calibri" w:eastAsia="Times New Roman" w:hAnsi="Calibri" w:cs="Calibri"/>
+                <w:sz w:val="22"/>
+              </w:rPr>
+              <w:t>.</w:t>
             </w:r>
           </w:p>
         </w:tc>
@@ -3263,7 +3289,7 @@
                 <w:rFonts w:ascii="Calibri" w:eastAsia="Times New Roman" w:hAnsi="Calibri" w:cs="Calibri"/>
                 <w:sz w:val="22"/>
               </w:rPr>
-              <w:t>SUBCATEGORIA</w:t>
+              <w:t>DESCRIÇÃO</w:t>
             </w:r>
           </w:p>
         </w:tc>
@@ -3296,7 +3322,7 @@
                 <w:rFonts w:ascii="Calibri" w:eastAsia="Times New Roman" w:hAnsi="Calibri" w:cs="Calibri"/>
                 <w:sz w:val="22"/>
               </w:rPr>
-              <w:t>015</w:t>
+              <w:t>1500</w:t>
             </w:r>
           </w:p>
         </w:tc>
@@ -3329,211 +3355,28 @@
                 <w:rFonts w:ascii="Calibri" w:eastAsia="Times New Roman" w:hAnsi="Calibri" w:cs="Calibri"/>
                 <w:sz w:val="22"/>
               </w:rPr>
-              <w:t>058-072</w:t>
-            </w:r>
-          </w:p>
-        </w:tc>
-        <w:tc>
-          <w:tcPr>
-            <w:tcW w:w="1028" w:type="dxa"/>
-            <w:tcBorders>
-              <w:top w:val="nil"/>
-              <w:left w:val="nil"/>
-              <w:bottom w:val="single" w:sz="4" w:space="0" w:color="auto"/>
-              <w:right w:val="single" w:sz="4" w:space="0" w:color="auto"/>
-            </w:tcBorders>
-            <w:shd w:val="clear" w:color="auto" w:fill="auto"/>
-            <w:noWrap/>
-            <w:vAlign w:val="center"/>
-            <w:hideMark/>
-          </w:tcPr>
-          <w:p>
-            <w:pPr>
-              <w:spacing w:after="0" w:line="240" w:lineRule="auto"/>
-              <w:ind w:left="0" w:right="0" w:firstLine="0"/>
-              <w:jc w:val="center"/>
-              <w:rPr>
-                <w:rFonts w:ascii="Calibri" w:eastAsia="Times New Roman" w:hAnsi="Calibri" w:cs="Calibri"/>
-                <w:sz w:val="22"/>
-              </w:rPr>
-            </w:pPr>
-            <w:r>
-              <w:rPr>
-                <w:rFonts w:ascii="Calibri" w:eastAsia="Times New Roman" w:hAnsi="Calibri" w:cs="Calibri"/>
-                <w:sz w:val="22"/>
-              </w:rPr>
-              <w:t>A</w:t>
-            </w:r>
-          </w:p>
-        </w:tc>
-        <w:tc>
-          <w:tcPr>
-            <w:tcW w:w="4704" w:type="dxa"/>
-            <w:tcBorders>
-              <w:top w:val="nil"/>
-              <w:left w:val="nil"/>
-              <w:bottom w:val="single" w:sz="4" w:space="0" w:color="auto"/>
-              <w:right w:val="single" w:sz="4" w:space="0" w:color="auto"/>
-            </w:tcBorders>
-            <w:shd w:val="clear" w:color="auto" w:fill="auto"/>
-            <w:noWrap/>
-            <w:vAlign w:val="center"/>
-            <w:hideMark/>
-          </w:tcPr>
-          <w:p>
-            <w:pPr>
-              <w:spacing w:after="0" w:line="240" w:lineRule="auto"/>
-              <w:ind w:left="0" w:right="0" w:firstLine="0"/>
-              <w:jc w:val="left"/>
-              <w:rPr>
-                <w:rFonts w:ascii="Calibri" w:eastAsia="Times New Roman" w:hAnsi="Calibri" w:cs="Calibri"/>
-                <w:sz w:val="22"/>
-              </w:rPr>
-            </w:pPr>
-            <w:r>
-              <w:rPr>
-                <w:rFonts w:ascii="Calibri" w:eastAsia="Times New Roman" w:hAnsi="Calibri" w:cs="Calibri"/>
-                <w:sz w:val="22"/>
-              </w:rPr>
-              <w:t xml:space="preserve">Subcategoria do produto </w:t>
-            </w:r>
-          </w:p>
-        </w:tc>
-      </w:tr>
-      <w:tr>
-        <w:trPr>
-          <w:trHeight w:val="282"/>
-          <w:jc w:val="center"/>
-        </w:trPr>
-        <w:tc>
-          <w:tcPr>
-            <w:tcW w:w="1395" w:type="dxa"/>
-            <w:tcBorders>
-              <w:top w:val="nil"/>
-              <w:left w:val="single" w:sz="4" w:space="0" w:color="auto"/>
-              <w:bottom w:val="single" w:sz="4" w:space="0" w:color="auto"/>
-              <w:right w:val="single" w:sz="4" w:space="0" w:color="auto"/>
-            </w:tcBorders>
-            <w:shd w:val="clear" w:color="auto" w:fill="auto"/>
-            <w:noWrap/>
-            <w:vAlign w:val="center"/>
-            <w:hideMark/>
-          </w:tcPr>
-          <w:p>
-            <w:pPr>
-              <w:spacing w:after="0" w:line="240" w:lineRule="auto"/>
-              <w:ind w:left="0" w:right="0" w:firstLine="0"/>
-              <w:jc w:val="center"/>
-              <w:rPr>
-                <w:rFonts w:ascii="Calibri" w:eastAsia="Times New Roman" w:hAnsi="Calibri" w:cs="Calibri"/>
-                <w:sz w:val="22"/>
-              </w:rPr>
-            </w:pPr>
-            <w:r>
-              <w:rPr>
-                <w:rFonts w:ascii="Calibri" w:eastAsia="Times New Roman" w:hAnsi="Calibri" w:cs="Calibri"/>
-                <w:sz w:val="22"/>
-              </w:rPr>
-              <w:t>7.</w:t>
-            </w:r>
-          </w:p>
-        </w:tc>
-        <w:tc>
-          <w:tcPr>
-            <w:tcW w:w="1727" w:type="dxa"/>
-            <w:tcBorders>
-              <w:top w:val="nil"/>
-              <w:left w:val="nil"/>
-              <w:bottom w:val="single" w:sz="4" w:space="0" w:color="auto"/>
-              <w:right w:val="single" w:sz="4" w:space="0" w:color="auto"/>
-            </w:tcBorders>
-            <w:shd w:val="clear" w:color="auto" w:fill="auto"/>
-            <w:noWrap/>
-            <w:vAlign w:val="center"/>
-            <w:hideMark/>
-          </w:tcPr>
-          <w:p>
-            <w:pPr>
-              <w:spacing w:after="0" w:line="240" w:lineRule="auto"/>
-              <w:ind w:left="0" w:right="0" w:firstLine="0"/>
-              <w:jc w:val="left"/>
-              <w:rPr>
-                <w:rFonts w:ascii="Calibri" w:eastAsia="Times New Roman" w:hAnsi="Calibri" w:cs="Calibri"/>
-                <w:sz w:val="22"/>
-              </w:rPr>
-            </w:pPr>
-            <w:r>
-              <w:rPr>
-                <w:rFonts w:ascii="Calibri" w:eastAsia="Times New Roman" w:hAnsi="Calibri" w:cs="Calibri"/>
-                <w:sz w:val="22"/>
-              </w:rPr>
-              <w:t>DESCRIÇÃO</w:t>
-            </w:r>
-          </w:p>
-        </w:tc>
-        <w:tc>
-          <w:tcPr>
-            <w:tcW w:w="1099" w:type="dxa"/>
-            <w:tcBorders>
-              <w:top w:val="nil"/>
-              <w:left w:val="nil"/>
-              <w:bottom w:val="single" w:sz="4" w:space="0" w:color="auto"/>
-              <w:right w:val="single" w:sz="4" w:space="0" w:color="auto"/>
-            </w:tcBorders>
-            <w:shd w:val="clear" w:color="auto" w:fill="auto"/>
-            <w:noWrap/>
-            <w:vAlign w:val="center"/>
-            <w:hideMark/>
-          </w:tcPr>
-          <w:p>
-            <w:pPr>
-              <w:spacing w:after="0" w:line="240" w:lineRule="auto"/>
-              <w:ind w:left="0" w:right="0" w:firstLine="0"/>
-              <w:jc w:val="center"/>
-              <w:rPr>
-                <w:rFonts w:ascii="Calibri" w:eastAsia="Times New Roman" w:hAnsi="Calibri" w:cs="Calibri"/>
-                <w:sz w:val="22"/>
-              </w:rPr>
-            </w:pPr>
-            <w:r>
-              <w:rPr>
-                <w:rFonts w:ascii="Calibri" w:eastAsia="Times New Roman" w:hAnsi="Calibri" w:cs="Calibri"/>
-                <w:sz w:val="22"/>
-              </w:rPr>
-              <w:t>1500</w:t>
-            </w:r>
-          </w:p>
-        </w:tc>
-        <w:tc>
-          <w:tcPr>
-            <w:tcW w:w="1028" w:type="dxa"/>
-            <w:tcBorders>
-              <w:top w:val="nil"/>
-              <w:left w:val="nil"/>
-              <w:bottom w:val="single" w:sz="4" w:space="0" w:color="auto"/>
-              <w:right w:val="single" w:sz="4" w:space="0" w:color="auto"/>
-            </w:tcBorders>
-            <w:shd w:val="clear" w:color="auto" w:fill="auto"/>
-            <w:noWrap/>
-            <w:vAlign w:val="bottom"/>
-            <w:hideMark/>
-          </w:tcPr>
-          <w:p>
-            <w:pPr>
-              <w:spacing w:after="0" w:line="240" w:lineRule="auto"/>
-              <w:ind w:left="0" w:right="0" w:firstLine="0"/>
-              <w:jc w:val="center"/>
-              <w:rPr>
-                <w:rFonts w:ascii="Calibri" w:eastAsia="Times New Roman" w:hAnsi="Calibri" w:cs="Calibri"/>
-                <w:sz w:val="22"/>
-              </w:rPr>
-            </w:pPr>
-            <w:r>
-              <w:rPr>
-                <w:rFonts w:ascii="Calibri" w:eastAsia="Times New Roman" w:hAnsi="Calibri" w:cs="Calibri"/>
-                <w:sz w:val="22"/>
-              </w:rPr>
-              <w:t>073-1572</w:t>
+              <w:t>0</w:t>
+            </w:r>
+            <w:r>
+              <w:rPr>
+                <w:rFonts w:ascii="Calibri" w:eastAsia="Times New Roman" w:hAnsi="Calibri" w:cs="Calibri"/>
+                <w:sz w:val="22"/>
+              </w:rPr>
+              <w:t>58</w:t>
+            </w:r>
+            <w:r>
+              <w:rPr>
+                <w:rFonts w:ascii="Calibri" w:eastAsia="Times New Roman" w:hAnsi="Calibri" w:cs="Calibri"/>
+                <w:sz w:val="22"/>
+              </w:rPr>
+              <w:t>-15</w:t>
+            </w:r>
+            <w:r>
+              <w:rPr>
+                <w:rFonts w:ascii="Calibri" w:eastAsia="Times New Roman" w:hAnsi="Calibri" w:cs="Calibri"/>
+                <w:sz w:val="22"/>
+              </w:rPr>
+              <w:t>57</w:t>
             </w:r>
           </w:p>
         </w:tc>

</xml_diff>